<commit_message>
finished hwk 2 for cs484
</commit_message>
<xml_diff>
--- a/CS484/Hwks/Homework2.docx
+++ b/CS484/Hwks/Homework2.docx
@@ -560,10 +560,15 @@
               <w:pStyle w:val="Normal"/>
               <w:widowControl w:val="false"/>
               <w:spacing w:lineRule="auto" w:line="240"/>
-              <w:rPr/>
+              <w:rPr>
+                <w:color w:val="CE181E"/>
+              </w:rPr>
             </w:pPr>
             <w:r>
-              <w:rPr/>
+              <w:rPr>
+                <w:color w:val="CE181E"/>
+              </w:rPr>
+              <w:t>E</w:t>
             </w:r>
           </w:p>
         </w:tc>
@@ -585,10 +590,15 @@
               <w:pStyle w:val="Normal"/>
               <w:widowControl w:val="false"/>
               <w:spacing w:lineRule="auto" w:line="240"/>
-              <w:rPr/>
+              <w:rPr>
+                <w:color w:val="CE181E"/>
+              </w:rPr>
             </w:pPr>
             <w:r>
-              <w:rPr/>
+              <w:rPr>
+                <w:color w:val="CE181E"/>
+              </w:rPr>
+              <w:t>S</w:t>
             </w:r>
           </w:p>
         </w:tc>
@@ -610,10 +620,15 @@
               <w:pStyle w:val="Normal"/>
               <w:widowControl w:val="false"/>
               <w:spacing w:lineRule="auto" w:line="240"/>
-              <w:rPr/>
+              <w:rPr>
+                <w:color w:val="CE181E"/>
+              </w:rPr>
             </w:pPr>
             <w:r>
-              <w:rPr/>
+              <w:rPr>
+                <w:color w:val="CE181E"/>
+              </w:rPr>
+              <w:t>I</w:t>
             </w:r>
           </w:p>
         </w:tc>
@@ -635,10 +650,15 @@
               <w:pStyle w:val="Normal"/>
               <w:widowControl w:val="false"/>
               <w:spacing w:lineRule="auto" w:line="240"/>
-              <w:rPr/>
+              <w:rPr>
+                <w:color w:val="CE181E"/>
+              </w:rPr>
             </w:pPr>
             <w:r>
-              <w:rPr/>
+              <w:rPr>
+                <w:color w:val="CE181E"/>
+              </w:rPr>
+              <w:t>I</w:t>
             </w:r>
           </w:p>
         </w:tc>
@@ -696,9 +716,71 @@
               <w:spacing w:lineRule="auto" w:line="240"/>
               <w:rPr/>
             </w:pPr>
+            <w:bookmarkStart w:id="1" w:name="__DdeLink__583_1470068757"/>
             <w:r>
               <w:rPr/>
               <w:t>I</w:t>
+            </w:r>
+            <w:bookmarkEnd w:id="1"/>
+          </w:p>
+        </w:tc>
+        <w:tc>
+          <w:tcPr>
+            <w:tcW w:w="1560" w:type="dxa"/>
+            <w:tcBorders>
+              <w:top w:val="single" w:sz="8" w:space="0" w:color="000000"/>
+              <w:left w:val="single" w:sz="8" w:space="0" w:color="000000"/>
+              <w:bottom w:val="single" w:sz="8" w:space="0" w:color="000000"/>
+              <w:right w:val="single" w:sz="8" w:space="0" w:color="000000"/>
+              <w:insideH w:val="single" w:sz="8" w:space="0" w:color="000000"/>
+              <w:insideV w:val="single" w:sz="8" w:space="0" w:color="000000"/>
+            </w:tcBorders>
+            <w:shd w:fill="auto" w:val="clear"/>
+          </w:tcPr>
+          <w:p>
+            <w:pPr>
+              <w:pStyle w:val="Normal"/>
+              <w:widowControl w:val="false"/>
+              <w:spacing w:lineRule="auto" w:line="240"/>
+              <w:rPr>
+                <w:color w:val="CE181E"/>
+              </w:rPr>
+            </w:pPr>
+            <w:r>
+              <w:rPr>
+                <w:color w:val="CE181E"/>
+              </w:rPr>
+              <w:t>I</w:t>
+            </w:r>
+          </w:p>
+        </w:tc>
+        <w:tc>
+          <w:tcPr>
+            <w:tcW w:w="1562" w:type="dxa"/>
+            <w:tcBorders>
+              <w:top w:val="single" w:sz="8" w:space="0" w:color="000000"/>
+              <w:left w:val="single" w:sz="8" w:space="0" w:color="000000"/>
+              <w:bottom w:val="single" w:sz="8" w:space="0" w:color="000000"/>
+              <w:right w:val="single" w:sz="8" w:space="0" w:color="000000"/>
+              <w:insideH w:val="single" w:sz="8" w:space="0" w:color="000000"/>
+              <w:insideV w:val="single" w:sz="8" w:space="0" w:color="000000"/>
+            </w:tcBorders>
+            <w:shd w:fill="auto" w:val="clear"/>
+          </w:tcPr>
+          <w:p>
+            <w:pPr>
+              <w:pStyle w:val="Normal"/>
+              <w:widowControl w:val="false"/>
+              <w:spacing w:lineRule="auto" w:line="240"/>
+              <w:rPr>
+                <w:color w:val="CE181E"/>
+              </w:rPr>
+            </w:pPr>
+            <w:r>
+              <w:rPr>
+                <w:color w:val="CE181E"/>
+              </w:rPr>
+              <w:t>S</w:t>
             </w:r>
           </w:p>
         </w:tc>
@@ -720,60 +802,15 @@
               <w:pStyle w:val="Normal"/>
               <w:widowControl w:val="false"/>
               <w:spacing w:lineRule="auto" w:line="240"/>
-              <w:rPr/>
+              <w:rPr>
+                <w:color w:val="CE181E"/>
+              </w:rPr>
             </w:pPr>
             <w:r>
-              <w:rPr/>
-            </w:r>
-          </w:p>
-        </w:tc>
-        <w:tc>
-          <w:tcPr>
-            <w:tcW w:w="1562" w:type="dxa"/>
-            <w:tcBorders>
-              <w:top w:val="single" w:sz="8" w:space="0" w:color="000000"/>
-              <w:left w:val="single" w:sz="8" w:space="0" w:color="000000"/>
-              <w:bottom w:val="single" w:sz="8" w:space="0" w:color="000000"/>
-              <w:right w:val="single" w:sz="8" w:space="0" w:color="000000"/>
-              <w:insideH w:val="single" w:sz="8" w:space="0" w:color="000000"/>
-              <w:insideV w:val="single" w:sz="8" w:space="0" w:color="000000"/>
-            </w:tcBorders>
-            <w:shd w:fill="auto" w:val="clear"/>
-          </w:tcPr>
-          <w:p>
-            <w:pPr>
-              <w:pStyle w:val="Normal"/>
-              <w:widowControl w:val="false"/>
-              <w:spacing w:lineRule="auto" w:line="240"/>
-              <w:rPr/>
-            </w:pPr>
-            <w:r>
-              <w:rPr/>
-            </w:r>
-          </w:p>
-        </w:tc>
-        <w:tc>
-          <w:tcPr>
-            <w:tcW w:w="1560" w:type="dxa"/>
-            <w:tcBorders>
-              <w:top w:val="single" w:sz="8" w:space="0" w:color="000000"/>
-              <w:left w:val="single" w:sz="8" w:space="0" w:color="000000"/>
-              <w:bottom w:val="single" w:sz="8" w:space="0" w:color="000000"/>
-              <w:right w:val="single" w:sz="8" w:space="0" w:color="000000"/>
-              <w:insideH w:val="single" w:sz="8" w:space="0" w:color="000000"/>
-              <w:insideV w:val="single" w:sz="8" w:space="0" w:color="000000"/>
-            </w:tcBorders>
-            <w:shd w:fill="auto" w:val="clear"/>
-          </w:tcPr>
-          <w:p>
-            <w:pPr>
-              <w:pStyle w:val="Normal"/>
-              <w:widowControl w:val="false"/>
-              <w:spacing w:lineRule="auto" w:line="240"/>
-              <w:rPr/>
-            </w:pPr>
-            <w:r>
-              <w:rPr/>
+              <w:rPr>
+                <w:color w:val="CE181E"/>
+              </w:rPr>
+              <w:t>I</w:t>
             </w:r>
           </w:p>
         </w:tc>
@@ -795,10 +832,15 @@
               <w:pStyle w:val="Normal"/>
               <w:widowControl w:val="false"/>
               <w:spacing w:lineRule="auto" w:line="240"/>
-              <w:rPr/>
+              <w:rPr>
+                <w:color w:val="CE181E"/>
+              </w:rPr>
             </w:pPr>
             <w:r>
-              <w:rPr/>
+              <w:rPr>
+                <w:color w:val="CE181E"/>
+              </w:rPr>
+              <w:t>I</w:t>
             </w:r>
           </w:p>
         </w:tc>
@@ -880,10 +922,15 @@
               <w:pStyle w:val="Normal"/>
               <w:widowControl w:val="false"/>
               <w:spacing w:lineRule="auto" w:line="240"/>
-              <w:rPr/>
+              <w:rPr>
+                <w:color w:val="CE181E"/>
+              </w:rPr>
             </w:pPr>
             <w:r>
-              <w:rPr/>
+              <w:rPr>
+                <w:color w:val="CE181E"/>
+              </w:rPr>
+              <w:t>I</w:t>
             </w:r>
           </w:p>
         </w:tc>
@@ -905,10 +952,15 @@
               <w:pStyle w:val="Normal"/>
               <w:widowControl w:val="false"/>
               <w:spacing w:lineRule="auto" w:line="240"/>
-              <w:rPr/>
+              <w:rPr>
+                <w:color w:val="CE181E"/>
+              </w:rPr>
             </w:pPr>
             <w:r>
-              <w:rPr/>
+              <w:rPr>
+                <w:color w:val="CE181E"/>
+              </w:rPr>
+              <w:t>I</w:t>
             </w:r>
           </w:p>
         </w:tc>
@@ -930,10 +982,15 @@
               <w:pStyle w:val="Normal"/>
               <w:widowControl w:val="false"/>
               <w:spacing w:lineRule="auto" w:line="240"/>
-              <w:rPr/>
+              <w:rPr>
+                <w:color w:val="CE181E"/>
+              </w:rPr>
             </w:pPr>
             <w:r>
-              <w:rPr/>
+              <w:rPr>
+                <w:color w:val="CE181E"/>
+              </w:rPr>
+              <w:t>M</w:t>
             </w:r>
           </w:p>
         </w:tc>
@@ -955,10 +1012,15 @@
               <w:pStyle w:val="Normal"/>
               <w:widowControl w:val="false"/>
               <w:spacing w:lineRule="auto" w:line="240"/>
-              <w:rPr/>
+              <w:rPr>
+                <w:color w:val="CE181E"/>
+              </w:rPr>
             </w:pPr>
             <w:r>
-              <w:rPr/>
+              <w:rPr>
+                <w:color w:val="CE181E"/>
+              </w:rPr>
+              <w:t>S</w:t>
             </w:r>
           </w:p>
         </w:tc>
@@ -1040,10 +1102,15 @@
               <w:pStyle w:val="Normal"/>
               <w:widowControl w:val="false"/>
               <w:spacing w:lineRule="auto" w:line="240"/>
-              <w:rPr/>
+              <w:rPr>
+                <w:color w:val="CE181E"/>
+              </w:rPr>
             </w:pPr>
             <w:r>
-              <w:rPr/>
+              <w:rPr>
+                <w:color w:val="CE181E"/>
+              </w:rPr>
+              <w:t>I</w:t>
             </w:r>
           </w:p>
         </w:tc>
@@ -1065,10 +1132,15 @@
               <w:pStyle w:val="Normal"/>
               <w:widowControl w:val="false"/>
               <w:spacing w:lineRule="auto" w:line="240"/>
-              <w:rPr/>
+              <w:rPr>
+                <w:color w:val="CE181E"/>
+              </w:rPr>
             </w:pPr>
             <w:r>
-              <w:rPr/>
+              <w:rPr>
+                <w:color w:val="CE181E"/>
+              </w:rPr>
+              <w:t>I</w:t>
             </w:r>
           </w:p>
         </w:tc>
@@ -1090,10 +1162,15 @@
               <w:pStyle w:val="Normal"/>
               <w:widowControl w:val="false"/>
               <w:spacing w:lineRule="auto" w:line="240"/>
-              <w:rPr/>
+              <w:rPr>
+                <w:color w:val="CE181E"/>
+              </w:rPr>
             </w:pPr>
             <w:r>
-              <w:rPr/>
+              <w:rPr>
+                <w:color w:val="CE181E"/>
+              </w:rPr>
+              <w:t>I</w:t>
             </w:r>
           </w:p>
         </w:tc>
@@ -1115,10 +1192,15 @@
               <w:pStyle w:val="Normal"/>
               <w:widowControl w:val="false"/>
               <w:spacing w:lineRule="auto" w:line="240"/>
-              <w:rPr/>
+              <w:rPr>
+                <w:color w:val="CE181E"/>
+              </w:rPr>
             </w:pPr>
             <w:r>
-              <w:rPr/>
+              <w:rPr>
+                <w:color w:val="CE181E"/>
+              </w:rPr>
+              <w:t>S</w:t>
             </w:r>
           </w:p>
         </w:tc>
@@ -1145,19 +1227,51 @@
     <w:p>
       <w:pPr>
         <w:pStyle w:val="Normal"/>
-        <w:rPr/>
-      </w:pPr>
-      <w:r>
-        <w:rPr/>
-      </w:r>
-    </w:p>
-    <w:p>
-      <w:pPr>
-        <w:pStyle w:val="Normal"/>
-        <w:rPr/>
-      </w:pPr>
-      <w:r>
-        <w:rPr/>
+        <w:rPr>
+          <w:color w:val="CE181E"/>
+        </w:rPr>
+      </w:pPr>
+      <w:r>
+        <w:rPr>
+          <w:color w:val="CE181E"/>
+        </w:rPr>
+        <w:t>Assuming:</w:t>
+      </w:r>
+    </w:p>
+    <w:p>
+      <w:pPr>
+        <w:pStyle w:val="Normal"/>
+        <w:numPr>
+          <w:ilvl w:val="0"/>
+          <w:numId w:val="2"/>
+        </w:numPr>
+        <w:rPr>
+          <w:color w:val="CE181E"/>
+        </w:rPr>
+      </w:pPr>
+      <w:r>
+        <w:rPr>
+          <w:color w:val="CE181E"/>
+        </w:rPr>
+        <w:t>Entire array A (ie, the whole cache line) is transferrred when reading and writing to any element in it.</w:t>
+      </w:r>
+    </w:p>
+    <w:p>
+      <w:pPr>
+        <w:pStyle w:val="Normal"/>
+        <w:numPr>
+          <w:ilvl w:val="0"/>
+          <w:numId w:val="2"/>
+        </w:numPr>
+        <w:rPr>
+          <w:color w:val="CE181E"/>
+        </w:rPr>
+      </w:pPr>
+      <w:r>
+        <w:rPr>
+          <w:color w:val="CE181E"/>
+        </w:rPr>
+        <w:t>A core attempting to read the cache line when another has it in the M state is allowed to fetch the modified cache line from that M state core, resulting in both obtaining the S state.</w:t>
       </w:r>
     </w:p>
     <w:p>
@@ -2699,15 +2813,37 @@
         <w:widowControl w:val="false"/>
         <w:spacing w:lineRule="auto" w:line="276" w:before="0" w:after="100"/>
         <w:ind w:left="0" w:hanging="0"/>
-        <w:rPr>
-          <w:color w:val="CE181E"/>
-        </w:rPr>
-      </w:pPr>
-      <w:r>
-        <w:rPr>
-          <w:color w:val="CE181E"/>
-        </w:rPr>
-        <w:t>Here is a printout of my gtests results, with run times, comparing the serial (vanilla) and parallel versions on an array size of N = 10000:</w:t>
+        <w:rPr/>
+      </w:pPr>
+      <w:r>
+        <w:rPr>
+          <w:color w:val="CE181E"/>
+        </w:rPr>
+        <w:t xml:space="preserve">Here is a printout of my gtests results, with run times, comparing the </w:t>
+      </w:r>
+      <w:r>
+        <w:rPr>
+          <w:color w:val="CE181E"/>
+        </w:rPr>
+        <w:t>sequential</w:t>
+      </w:r>
+      <w:r>
+        <w:rPr>
+          <w:color w:val="CE181E"/>
+        </w:rPr>
+        <w:t xml:space="preserve"> (vanilla) and parallel versions on an array </w:t>
+      </w:r>
+      <w:r>
+        <w:rPr>
+          <w:color w:val="CE181E"/>
+        </w:rPr>
+        <w:t xml:space="preserve">with </w:t>
+      </w:r>
+      <w:r>
+        <w:rPr>
+          <w:color w:val="CE181E"/>
+        </w:rPr>
+        <w:t>size of N = 10000:</w:t>
       </w:r>
     </w:p>
     <w:p>
@@ -3403,16 +3539,16 @@
         <w:ind w:left="1440" w:hanging="0"/>
         <w:rPr/>
       </w:pPr>
-      <w:bookmarkStart w:id="1" w:name="_ic081npc5pal"/>
-      <w:bookmarkEnd w:id="1"/>
+      <w:bookmarkStart w:id="2" w:name="_ic081npc5pal"/>
+      <w:bookmarkEnd w:id="2"/>
       <w:r>
         <w:rPr>
           <w:rFonts w:eastAsia="Courier New" w:cs="Courier New" w:ascii="Courier New" w:hAnsi="Courier New"/>
         </w:rPr>
         <w:tab/>
       </w:r>
-      <w:bookmarkStart w:id="2" w:name="__DdeLink__575_1470068757"/>
-      <w:bookmarkEnd w:id="2"/>
+      <w:bookmarkStart w:id="3" w:name="__DdeLink__575_1470068757"/>
+      <w:bookmarkEnd w:id="3"/>
       <w:r>
         <w:rPr>
           <w:rFonts w:eastAsia="Courier New" w:cs="Courier New" w:ascii="Courier New" w:hAnsi="Courier New"/>
@@ -3428,8 +3564,8 @@
         <w:ind w:left="2160" w:hanging="0"/>
         <w:rPr/>
       </w:pPr>
-      <w:bookmarkStart w:id="3" w:name="_27kq6s1mvvyj"/>
-      <w:bookmarkEnd w:id="3"/>
+      <w:bookmarkStart w:id="4" w:name="_27kq6s1mvvyj"/>
+      <w:bookmarkEnd w:id="4"/>
       <w:r>
         <w:rPr>
           <w:rFonts w:eastAsia="Courier New" w:cs="Courier New" w:ascii="Courier New" w:hAnsi="Courier New"/>
@@ -3444,8 +3580,8 @@
         <w:ind w:left="2160" w:hanging="0"/>
         <w:rPr/>
       </w:pPr>
-      <w:bookmarkStart w:id="4" w:name="_2u8xzisi9pp8"/>
-      <w:bookmarkEnd w:id="4"/>
+      <w:bookmarkStart w:id="5" w:name="_2u8xzisi9pp8"/>
+      <w:bookmarkEnd w:id="5"/>
       <w:r>
         <w:rPr>
           <w:rFonts w:eastAsia="Courier New" w:cs="Courier New" w:ascii="Courier New" w:hAnsi="Courier New"/>
@@ -3461,8 +3597,8 @@
         <w:ind w:left="2160" w:hanging="0"/>
         <w:rPr/>
       </w:pPr>
-      <w:bookmarkStart w:id="5" w:name="_o949nciitvr0"/>
-      <w:bookmarkEnd w:id="5"/>
+      <w:bookmarkStart w:id="6" w:name="_o949nciitvr0"/>
+      <w:bookmarkEnd w:id="6"/>
       <w:r>
         <w:rPr>
           <w:rFonts w:eastAsia="Courier New" w:cs="Courier New" w:ascii="Courier New" w:hAnsi="Courier New"/>
@@ -3479,8 +3615,8 @@
         <w:ind w:left="2160" w:hanging="0"/>
         <w:rPr/>
       </w:pPr>
-      <w:bookmarkStart w:id="6" w:name="_5p2t2gh2spqf"/>
-      <w:bookmarkEnd w:id="6"/>
+      <w:bookmarkStart w:id="7" w:name="_5p2t2gh2spqf"/>
+      <w:bookmarkEnd w:id="7"/>
       <w:r>
         <w:rPr>
           <w:rFonts w:eastAsia="Courier New" w:cs="Courier New" w:ascii="Courier New" w:hAnsi="Courier New"/>
@@ -3496,16 +3632,16 @@
         <w:ind w:left="2160" w:hanging="0"/>
         <w:rPr/>
       </w:pPr>
-      <w:bookmarkStart w:id="7" w:name="_aoazx6grodev"/>
-      <w:bookmarkEnd w:id="7"/>
+      <w:bookmarkStart w:id="8" w:name="_aoazx6grodev"/>
+      <w:bookmarkEnd w:id="8"/>
       <w:r>
         <w:rPr>
           <w:rFonts w:eastAsia="Courier New" w:cs="Courier New" w:ascii="Courier New" w:hAnsi="Courier New"/>
         </w:rPr>
         <w:t>}</w:t>
       </w:r>
-      <w:bookmarkStart w:id="8" w:name="__DdeLink__575_1470068757"/>
-      <w:bookmarkEnd w:id="8"/>
+      <w:bookmarkStart w:id="9" w:name="__DdeLink__575_1470068757"/>
+      <w:bookmarkEnd w:id="9"/>
     </w:p>
     <w:p>
       <w:pPr>
@@ -3528,7 +3664,7 @@
         <w:ind w:left="720" w:hanging="0"/>
         <w:rPr/>
       </w:pPr>
-      <w:bookmarkStart w:id="9" w:name="__DdeLink__507_2913728188"/>
+      <w:bookmarkStart w:id="10" w:name="__DdeLink__507_2913728188"/>
       <w:r>
         <w:rPr>
           <w:rFonts w:eastAsia="Courier New" w:cs="Courier New" w:ascii="Courier New" w:hAnsi="Courier New"/>
@@ -3536,7 +3672,7 @@
         </w:rPr>
         <w:t>}</w:t>
       </w:r>
-      <w:bookmarkEnd w:id="9"/>
+      <w:bookmarkEnd w:id="10"/>
     </w:p>
     <w:p>
       <w:pPr>
@@ -3850,7 +3986,31 @@
         <w:rPr>
           <w:color w:val="CE181E"/>
         </w:rPr>
-        <w:t>The “omp critical” directive is expensive and therefore is bottlenecking our code.  There’s a more efficient way of accomplishing its purpose.  We can extract the if block from the for loop and put it in a separate for loop.  The if block is computing the max value, so it can be replaced with the max() method.  We can also parallelize this second for loop, but we need to include a reduction clause to prevent errors (however, it may be better to not parallelize the second for loop).  Once we remove the “omp critical” directive, there are now race conditions on the “hist[bin] += 1” line, so now we need a “omp atomic” directive on that line to prevent the race conditions.  This “omp atomic” is much more efficient than the “omp critical” directive.  Below is my modified code:</w:t>
+        <w:t xml:space="preserve">The “omp critical” directive is expensive and therefore is bottlenecking our </w:t>
+      </w:r>
+      <w:r>
+        <w:rPr>
+          <w:color w:val="CE181E"/>
+        </w:rPr>
+        <w:t>program</w:t>
+      </w:r>
+      <w:r>
+        <w:rPr>
+          <w:color w:val="CE181E"/>
+        </w:rPr>
+        <w:t xml:space="preserve">.  There’s a more efficient way of accomplishing its purpose.  We can extract the if block from the for loop and put it in a </w:t>
+      </w:r>
+      <w:r>
+        <w:rPr>
+          <w:color w:val="CE181E"/>
+        </w:rPr>
+        <w:t>second</w:t>
+      </w:r>
+      <w:r>
+        <w:rPr>
+          <w:color w:val="CE181E"/>
+        </w:rPr>
+        <w:t xml:space="preserve"> for loop.  The if block is computing the max value, so it can be replaced with the max() method.  We can also parallelize this second for loop, but we need to include a reduction clause to prevent errors (however, it may be better to not parallelize the second for loop).  Once we remove the “omp critical” directive, there are now race conditions on the “hist[bin] += 1” line, so now we need a “omp atomic” directive on that line to prevent the race conditions.  This “omp atomic” is much more efficient than the “omp critical” directive.  Below is my modified code:</w:t>
       </w:r>
     </w:p>
     <w:p>
@@ -3938,8 +4098,16 @@
       <w:r>
         <w:rPr>
           <w:rFonts w:eastAsia="Courier New" w:cs="Courier New" w:ascii="Courier New" w:hAnsi="Courier New"/>
-        </w:rPr>
-        <w:t>int max_bin_size = 0;</w:t>
+          <w:b/>
+          <w:bCs/>
+        </w:rPr>
+        <w:t>int</w:t>
+      </w:r>
+      <w:r>
+        <w:rPr>
+          <w:rFonts w:eastAsia="Courier New" w:cs="Courier New" w:ascii="Courier New" w:hAnsi="Courier New"/>
+        </w:rPr>
+        <w:t xml:space="preserve"> max_bin_size = 0;</w:t>
       </w:r>
     </w:p>
     <w:p>
@@ -4253,7 +4421,7 @@
         <w:ind w:left="720" w:hanging="0"/>
         <w:rPr/>
       </w:pPr>
-      <w:bookmarkStart w:id="10" w:name="__DdeLink__507_29137281881"/>
+      <w:bookmarkStart w:id="11" w:name="__DdeLink__507_29137281881"/>
       <w:r>
         <w:rPr>
           <w:rFonts w:eastAsia="Courier New" w:cs="Courier New" w:ascii="Courier New" w:hAnsi="Courier New"/>
@@ -4261,7 +4429,147 @@
         </w:rPr>
         <w:t>}</w:t>
       </w:r>
-      <w:bookmarkEnd w:id="10"/>
+      <w:bookmarkEnd w:id="11"/>
+    </w:p>
+    <w:p>
+      <w:pPr>
+        <w:pStyle w:val="Normal"/>
+        <w:widowControl w:val="false"/>
+        <w:spacing w:lineRule="auto" w:line="240" w:before="0" w:after="0"/>
+        <w:ind w:left="720" w:hanging="0"/>
+        <w:rPr>
+          <w:rFonts w:ascii="Courier New" w:hAnsi="Courier New" w:eastAsia="Courier New" w:cs="Courier New"/>
+          <w:u w:val="none"/>
+        </w:rPr>
+      </w:pPr>
+      <w:r>
+        <w:rPr/>
+      </w:r>
+    </w:p>
+    <w:p>
+      <w:pPr>
+        <w:pStyle w:val="Normal"/>
+        <w:widowControl w:val="false"/>
+        <w:spacing w:lineRule="auto" w:line="240" w:before="0" w:after="0"/>
+        <w:ind w:left="720" w:hanging="0"/>
+        <w:rPr>
+          <w:color w:val="CE181E"/>
+        </w:rPr>
+      </w:pPr>
+      <w:r>
+        <w:rPr>
+          <w:rFonts w:eastAsia="Courier New" w:cs="Courier New" w:ascii="Courier New" w:hAnsi="Courier New"/>
+          <w:color w:val="CE181E"/>
+          <w:u w:val="none"/>
+        </w:rPr>
+        <w:t>//</w:t>
+      </w:r>
+      <w:r>
+        <w:rPr>
+          <w:rFonts w:eastAsia="Courier New" w:cs="Courier New" w:ascii="Courier New" w:hAnsi="Courier New"/>
+          <w:color w:val="CE181E"/>
+          <w:u w:val="none"/>
+        </w:rPr>
+        <w:t>The f I used for my tests</w:t>
+      </w:r>
+    </w:p>
+    <w:p>
+      <w:pPr>
+        <w:pStyle w:val="Normal"/>
+        <w:widowControl w:val="false"/>
+        <w:spacing w:lineRule="auto" w:line="240" w:before="0" w:after="0"/>
+        <w:ind w:left="720" w:hanging="0"/>
+        <w:rPr>
+          <w:rFonts w:ascii="Courier New" w:hAnsi="Courier New"/>
+          <w:color w:val="CE181E"/>
+        </w:rPr>
+      </w:pPr>
+      <w:r>
+        <w:rPr>
+          <w:rFonts w:ascii="Courier New" w:hAnsi="Courier New"/>
+          <w:b/>
+          <w:bCs/>
+          <w:color w:val="CE181E"/>
+        </w:rPr>
+        <w:t>int</w:t>
+      </w:r>
+      <w:r>
+        <w:rPr>
+          <w:rFonts w:ascii="Courier New" w:hAnsi="Courier New"/>
+          <w:color w:val="CE181E"/>
+        </w:rPr>
+        <w:t xml:space="preserve"> f(</w:t>
+      </w:r>
+      <w:r>
+        <w:rPr>
+          <w:rFonts w:ascii="Courier New" w:hAnsi="Courier New"/>
+          <w:b/>
+          <w:bCs/>
+          <w:color w:val="CE181E"/>
+        </w:rPr>
+        <w:t>int</w:t>
+      </w:r>
+      <w:r>
+        <w:rPr>
+          <w:rFonts w:ascii="Courier New" w:hAnsi="Courier New"/>
+          <w:color w:val="CE181E"/>
+        </w:rPr>
+        <w:t xml:space="preserve"> n) {</w:t>
+      </w:r>
+    </w:p>
+    <w:p>
+      <w:pPr>
+        <w:pStyle w:val="Normal"/>
+        <w:widowControl w:val="false"/>
+        <w:spacing w:lineRule="auto" w:line="240" w:before="0" w:after="0"/>
+        <w:ind w:left="720" w:hanging="0"/>
+        <w:rPr>
+          <w:rFonts w:ascii="Courier New" w:hAnsi="Courier New"/>
+          <w:color w:val="CE181E"/>
+        </w:rPr>
+      </w:pPr>
+      <w:r>
+        <w:rPr>
+          <w:rFonts w:ascii="Courier New" w:hAnsi="Courier New"/>
+          <w:color w:val="CE181E"/>
+        </w:rPr>
+        <w:t xml:space="preserve">    </w:t>
+      </w:r>
+      <w:r>
+        <w:rPr>
+          <w:rFonts w:ascii="Courier New" w:hAnsi="Courier New"/>
+          <w:b/>
+          <w:bCs/>
+          <w:color w:val="CE181E"/>
+        </w:rPr>
+        <w:t>return</w:t>
+      </w:r>
+      <w:r>
+        <w:rPr>
+          <w:rFonts w:ascii="Courier New" w:hAnsi="Courier New"/>
+          <w:color w:val="CE181E"/>
+        </w:rPr>
+        <w:t xml:space="preserve"> n/(maxValue/nbins);</w:t>
+      </w:r>
+    </w:p>
+    <w:p>
+      <w:pPr>
+        <w:pStyle w:val="Normal"/>
+        <w:widowControl w:val="false"/>
+        <w:spacing w:lineRule="auto" w:line="240" w:before="0" w:after="0"/>
+        <w:ind w:left="720" w:hanging="0"/>
+        <w:rPr>
+          <w:rFonts w:ascii="Courier New" w:hAnsi="Courier New"/>
+          <w:color w:val="CE181E"/>
+        </w:rPr>
+      </w:pPr>
+      <w:r>
+        <w:rPr>
+          <w:rFonts w:ascii="Courier New" w:hAnsi="Courier New"/>
+          <w:color w:val="CE181E"/>
+        </w:rPr>
+        <w:t>}</w:t>
+      </w:r>
     </w:p>
     <w:p>
       <w:pPr>
@@ -5455,10 +5763,9 @@
         <w:pStyle w:val="Normal"/>
         <w:widowControl w:val="false"/>
         <w:spacing w:lineRule="auto" w:line="240"/>
-        <w:rPr>
-          <w:rFonts w:ascii="Courier New" w:hAnsi="Courier New" w:eastAsia="Courier New" w:cs="Courier New"/>
-        </w:rPr>
-      </w:pPr>
+        <w:rPr/>
+      </w:pPr>
+      <w:bookmarkStart w:id="12" w:name="__DdeLink__577_1470068757"/>
       <w:r>
         <w:rPr>
           <w:rFonts w:eastAsia="Courier New" w:cs="Courier New" w:ascii="Courier New" w:hAnsi="Courier New"/>
@@ -5470,32 +5777,53 @@
         <w:rPr>
           <w:rFonts w:eastAsia="Courier New" w:cs="Courier New" w:ascii="Courier New" w:hAnsi="Courier New"/>
         </w:rPr>
-        <w:t>num_threads = …;</w:t>
-      </w:r>
-    </w:p>
-    <w:p>
-      <w:pPr>
-        <w:pStyle w:val="Normal"/>
-        <w:widowControl w:val="false"/>
-        <w:spacing w:lineRule="auto" w:line="240"/>
-        <w:rPr>
-          <w:rFonts w:ascii="Courier New" w:hAnsi="Courier New" w:eastAsia="Courier New" w:cs="Courier New"/>
+        <w:t xml:space="preserve">num_threads = </w:t>
+      </w:r>
+      <w:r>
+        <w:rPr>
+          <w:rFonts w:eastAsia="Courier New" w:cs="Courier New" w:ascii="Courier New" w:hAnsi="Courier New"/>
+          <w:color w:val="CE181E"/>
+        </w:rPr>
+        <w:t>omp_get_max_threads()</w:t>
+      </w:r>
+      <w:r>
+        <w:rPr>
+          <w:rFonts w:eastAsia="Courier New" w:cs="Courier New" w:ascii="Courier New" w:hAnsi="Courier New"/>
+        </w:rPr>
+        <w:t>;</w:t>
+      </w:r>
+    </w:p>
+    <w:p>
+      <w:pPr>
+        <w:pStyle w:val="Normal"/>
+        <w:widowControl w:val="false"/>
+        <w:spacing w:lineRule="auto" w:line="240"/>
+        <w:rPr>
+          <w:color w:val="CE181E"/>
         </w:rPr>
       </w:pPr>
       <w:r>
         <w:rPr>
           <w:rFonts w:eastAsia="Courier New" w:cs="Courier New" w:ascii="Courier New" w:hAnsi="Courier New"/>
           <w:b/>
-        </w:rPr>
-        <w:t xml:space="preserve">int </w:t>
-      </w:r>
-      <w:r>
-        <w:rPr>
-          <w:rFonts w:eastAsia="Courier New" w:cs="Courier New" w:ascii="Courier New" w:hAnsi="Courier New"/>
-        </w:rPr>
-        <w:t>N = …;</w:t>
-        <w:tab/>
-        <w:t>// assume N%num_threads == 0</w:t>
+          <w:bCs/>
+          <w:color w:val="CE181E"/>
+        </w:rPr>
+        <w:t>int</w:t>
+      </w:r>
+      <w:r>
+        <w:rPr>
+          <w:rFonts w:eastAsia="Courier New" w:cs="Courier New" w:ascii="Courier New" w:hAnsi="Courier New"/>
+          <w:color w:val="CE181E"/>
+        </w:rPr>
+        <w:t xml:space="preserve"> n = N; // N is a macro, </w:t>
+      </w:r>
+      <w:r>
+        <w:rPr>
+          <w:rFonts w:eastAsia="Courier New" w:cs="Courier New" w:ascii="Courier New" w:hAnsi="Courier New"/>
+          <w:color w:val="CE181E"/>
+        </w:rPr>
+        <w:t>I defined mine as 10000</w:t>
       </w:r>
     </w:p>
     <w:p>
@@ -5532,6 +5860,7 @@
           <w:rFonts w:ascii="Courier New" w:hAnsi="Courier New" w:eastAsia="Courier New" w:cs="Courier New"/>
         </w:rPr>
       </w:pPr>
+      <w:bookmarkStart w:id="13" w:name="__DdeLink__579_1470068757"/>
       <w:r>
         <w:rPr>
           <w:rFonts w:eastAsia="Courier New" w:cs="Courier New" w:ascii="Courier New" w:hAnsi="Courier New"/>
@@ -5543,7 +5872,14 @@
         <w:rPr>
           <w:rFonts w:eastAsia="Courier New" w:cs="Courier New" w:ascii="Courier New" w:hAnsi="Courier New"/>
         </w:rPr>
-        <w:t>oddCnt[num_threads], evenCnt[num_threads]; // assume initially 0</w:t>
+        <w:t>oddCnt[num_threads], evenCnt[num_threads];</w:t>
+      </w:r>
+      <w:bookmarkEnd w:id="13"/>
+      <w:r>
+        <w:rPr>
+          <w:rFonts w:eastAsia="Courier New" w:cs="Courier New" w:ascii="Courier New" w:hAnsi="Courier New"/>
+        </w:rPr>
+        <w:t xml:space="preserve"> // assume initially 0</w:t>
       </w:r>
     </w:p>
     <w:p>
@@ -5555,152 +5891,623 @@
           <w:rFonts w:ascii="Courier New" w:hAnsi="Courier New" w:eastAsia="Courier New" w:cs="Courier New"/>
         </w:rPr>
       </w:pPr>
+      <w:bookmarkStart w:id="14" w:name="__DdeLink__577_1470068757"/>
       <w:r>
         <w:rPr>
           <w:rFonts w:eastAsia="Courier New" w:cs="Courier New" w:ascii="Courier New" w:hAnsi="Courier New"/>
         </w:rPr>
         <w:t>// add any additional declarations here if needed</w:t>
       </w:r>
-    </w:p>
-    <w:p>
-      <w:pPr>
-        <w:pStyle w:val="Normal"/>
-        <w:widowControl w:val="false"/>
-        <w:spacing w:lineRule="auto" w:line="240"/>
-        <w:rPr/>
-      </w:pPr>
-      <w:r>
-        <w:rPr/>
-      </w:r>
-    </w:p>
-    <w:p>
-      <w:pPr>
-        <w:pStyle w:val="Normal"/>
-        <w:widowControl w:val="false"/>
-        <w:spacing w:lineRule="auto" w:line="240"/>
-        <w:rPr>
-          <w:rFonts w:ascii="Courier New" w:hAnsi="Courier New" w:eastAsia="Courier New" w:cs="Courier New"/>
-        </w:rPr>
-      </w:pPr>
-      <w:r>
-        <w:rPr>
-          <w:rFonts w:eastAsia="Courier New" w:cs="Courier New" w:ascii="Courier New" w:hAnsi="Courier New"/>
-          <w:b/>
-        </w:rPr>
-        <w:t>#pragma omp parallel shared</w:t>
-      </w:r>
-      <w:r>
-        <w:rPr>
-          <w:rFonts w:eastAsia="Courier New" w:cs="Courier New" w:ascii="Courier New" w:hAnsi="Courier New"/>
-        </w:rPr>
-        <w:t>(A, B, oddCnt, evenCnt, num_threads, N)</w:t>
-      </w:r>
-    </w:p>
-    <w:p>
-      <w:pPr>
-        <w:pStyle w:val="Normal"/>
-        <w:widowControl w:val="false"/>
-        <w:spacing w:lineRule="auto" w:line="240"/>
-        <w:rPr>
-          <w:rFonts w:ascii="Courier New" w:hAnsi="Courier New" w:eastAsia="Courier New" w:cs="Courier New"/>
-        </w:rPr>
-      </w:pPr>
-      <w:r>
-        <w:rPr>
-          <w:rFonts w:eastAsia="Courier New" w:cs="Courier New" w:ascii="Courier New" w:hAnsi="Courier New"/>
-        </w:rPr>
-        <w:t>{</w:t>
-      </w:r>
-    </w:p>
-    <w:p>
-      <w:pPr>
-        <w:pStyle w:val="Normal"/>
-        <w:widowControl w:val="false"/>
-        <w:spacing w:lineRule="auto" w:line="240"/>
-        <w:rPr>
-          <w:rFonts w:ascii="Courier New" w:hAnsi="Courier New" w:eastAsia="Courier New" w:cs="Courier New"/>
-        </w:rPr>
-      </w:pPr>
-      <w:r>
-        <w:rPr>
-          <w:rFonts w:eastAsia="Courier New" w:cs="Courier New" w:ascii="Courier New" w:hAnsi="Courier New"/>
-        </w:rPr>
-        <w:tab/>
-      </w:r>
-      <w:r>
-        <w:rPr/>
-        <w:t>/* a) Compute start and end indices for each thread */</w:t>
-      </w:r>
-    </w:p>
-    <w:p>
-      <w:pPr>
-        <w:pStyle w:val="Normal"/>
-        <w:widowControl w:val="false"/>
-        <w:spacing w:lineRule="auto" w:line="240"/>
-        <w:rPr>
-          <w:rFonts w:ascii="Courier New" w:hAnsi="Courier New" w:eastAsia="Courier New" w:cs="Courier New"/>
-        </w:rPr>
-      </w:pPr>
-      <w:r>
-        <w:rPr>
-          <w:rFonts w:eastAsia="Courier New" w:cs="Courier New" w:ascii="Courier New" w:hAnsi="Courier New"/>
-        </w:rPr>
-      </w:r>
-    </w:p>
-    <w:p>
-      <w:pPr>
-        <w:pStyle w:val="Normal"/>
-        <w:widowControl w:val="false"/>
-        <w:spacing w:lineRule="auto" w:line="240"/>
-        <w:rPr/>
-      </w:pPr>
-      <w:r>
-        <w:rPr/>
-        <w:tab/>
-        <w:t>/* b) Count how many odd and even numbers there are in each thread’s region, update</w:t>
-      </w:r>
-    </w:p>
-    <w:p>
-      <w:pPr>
-        <w:pStyle w:val="Normal"/>
-        <w:widowControl w:val="false"/>
-        <w:spacing w:lineRule="auto" w:line="240"/>
-        <w:rPr>
-          <w:color w:val="FF0000"/>
-        </w:rPr>
-      </w:pPr>
-      <w:r>
-        <w:rPr/>
-        <w:tab/>
-        <w:t>oddCnt and evenCnt appropriately */</w:t>
-      </w:r>
-    </w:p>
-    <w:p>
-      <w:pPr>
-        <w:pStyle w:val="Normal"/>
-        <w:widowControl w:val="false"/>
-        <w:spacing w:lineRule="auto" w:line="240"/>
-        <w:rPr/>
-      </w:pPr>
-      <w:r>
-        <w:rPr/>
-      </w:r>
-    </w:p>
-    <w:p>
-      <w:pPr>
-        <w:pStyle w:val="Normal"/>
-        <w:widowControl w:val="false"/>
-        <w:spacing w:lineRule="auto" w:line="240"/>
-        <w:rPr>
-          <w:rFonts w:ascii="Courier New" w:hAnsi="Courier New" w:eastAsia="Courier New" w:cs="Courier New"/>
+      <w:bookmarkEnd w:id="14"/>
+    </w:p>
+    <w:p>
+      <w:pPr>
+        <w:pStyle w:val="Normal"/>
+        <w:widowControl w:val="false"/>
+        <w:spacing w:lineRule="auto" w:line="240"/>
+        <w:rPr>
           <w:b/>
           <w:b/>
-          <w:color w:val="FF0000"/>
-        </w:rPr>
-      </w:pPr>
-      <w:r>
-        <w:rPr/>
-        <w:tab/>
+          <w:bCs/>
+          <w:color w:val="CE181E"/>
+        </w:rPr>
+      </w:pPr>
+      <w:r>
+        <w:rPr>
+          <w:b/>
+          <w:bCs/>
+          <w:color w:val="CE181E"/>
+        </w:rPr>
+        <w:t xml:space="preserve">// </w:t>
+      </w:r>
+      <w:r>
+        <w:rPr>
+          <w:b/>
+          <w:bCs/>
+          <w:color w:val="CE181E"/>
+        </w:rPr>
+        <w:t>note the change from N to n below (can’t pass a macro to the shared clause)</w:t>
+      </w:r>
+    </w:p>
+    <w:p>
+      <w:pPr>
+        <w:pStyle w:val="Normal"/>
+        <w:widowControl w:val="false"/>
+        <w:spacing w:lineRule="auto" w:line="240"/>
+        <w:rPr/>
+      </w:pPr>
+      <w:bookmarkStart w:id="15" w:name="__DdeLink__581_1470068757"/>
+      <w:bookmarkEnd w:id="15"/>
+      <w:r>
+        <w:rPr>
+          <w:rFonts w:eastAsia="Courier New" w:cs="Courier New" w:ascii="Courier New" w:hAnsi="Courier New"/>
+          <w:b/>
+        </w:rPr>
+        <w:t>#pragma omp parallel shared</w:t>
+      </w:r>
+      <w:r>
+        <w:rPr>
+          <w:rFonts w:eastAsia="Courier New" w:cs="Courier New" w:ascii="Courier New" w:hAnsi="Courier New"/>
+        </w:rPr>
+        <w:t xml:space="preserve">(A, B, oddCnt, evenCnt, num_threads, </w:t>
+      </w:r>
+      <w:r>
+        <w:rPr>
+          <w:rFonts w:eastAsia="Courier New" w:cs="Courier New" w:ascii="Courier New" w:hAnsi="Courier New"/>
+          <w:b/>
+          <w:bCs/>
+          <w:color w:val="CE181E"/>
+        </w:rPr>
+        <w:t>n</w:t>
+      </w:r>
+      <w:r>
+        <w:rPr>
+          <w:rFonts w:eastAsia="Courier New" w:cs="Courier New" w:ascii="Courier New" w:hAnsi="Courier New"/>
+        </w:rPr>
+        <w:t>)</w:t>
+      </w:r>
+    </w:p>
+    <w:p>
+      <w:pPr>
+        <w:pStyle w:val="Normal"/>
+        <w:widowControl w:val="false"/>
+        <w:spacing w:lineRule="auto" w:line="240"/>
+        <w:rPr>
+          <w:rFonts w:ascii="Courier New" w:hAnsi="Courier New"/>
+          <w:sz w:val="16"/>
+          <w:szCs w:val="16"/>
+        </w:rPr>
+      </w:pPr>
+      <w:bookmarkStart w:id="16" w:name="__DdeLink__581_1470068757"/>
+      <w:bookmarkEnd w:id="16"/>
+      <w:r>
+        <w:rPr>
+          <w:rFonts w:eastAsia="Courier New" w:cs="Courier New" w:ascii="Courier New" w:hAnsi="Courier New"/>
+          <w:sz w:val="16"/>
+          <w:szCs w:val="16"/>
+        </w:rPr>
+        <w:t>{</w:t>
+      </w:r>
+    </w:p>
+    <w:p>
+      <w:pPr>
+        <w:pStyle w:val="Normal"/>
+        <w:widowControl w:val="false"/>
+        <w:spacing w:lineRule="auto" w:line="240"/>
+        <w:rPr>
+          <w:rFonts w:ascii="Courier New" w:hAnsi="Courier New"/>
+          <w:sz w:val="16"/>
+          <w:szCs w:val="16"/>
+        </w:rPr>
+      </w:pPr>
+      <w:r>
+        <w:rPr>
+          <w:rFonts w:eastAsia="Courier New" w:cs="Courier New" w:ascii="Courier New" w:hAnsi="Courier New"/>
+          <w:sz w:val="16"/>
+          <w:szCs w:val="16"/>
+        </w:rPr>
+        <w:t xml:space="preserve">    </w:t>
+      </w:r>
+      <w:r>
+        <w:rPr>
+          <w:rFonts w:eastAsia="Courier New" w:cs="Courier New" w:ascii="Courier New" w:hAnsi="Courier New"/>
+          <w:sz w:val="16"/>
+          <w:szCs w:val="16"/>
+        </w:rPr>
+        <w:t>/* a) Compute start and end indices for each thread */</w:t>
+      </w:r>
+    </w:p>
+    <w:p>
+      <w:pPr>
+        <w:pStyle w:val="Normal"/>
+        <w:widowControl w:val="false"/>
+        <w:spacing w:lineRule="auto" w:line="240"/>
+        <w:rPr>
+          <w:rFonts w:ascii="Courier New" w:hAnsi="Courier New"/>
+          <w:sz w:val="16"/>
+          <w:szCs w:val="16"/>
+        </w:rPr>
+      </w:pPr>
+      <w:r>
+        <w:rPr>
+          <w:rFonts w:eastAsia="Courier New" w:cs="Courier New" w:ascii="Courier New" w:hAnsi="Courier New"/>
+          <w:sz w:val="16"/>
+          <w:szCs w:val="16"/>
+        </w:rPr>
+        <w:t xml:space="preserve">    </w:t>
+      </w:r>
+      <w:r>
+        <w:rPr>
+          <w:rFonts w:eastAsia="Courier New" w:cs="Courier New" w:ascii="Courier New" w:hAnsi="Courier New"/>
+          <w:color w:val="CE181E"/>
+          <w:sz w:val="16"/>
+          <w:szCs w:val="16"/>
+        </w:rPr>
+        <w:t>int id = omp_get_thread_num();</w:t>
+      </w:r>
+    </w:p>
+    <w:p>
+      <w:pPr>
+        <w:pStyle w:val="Normal"/>
+        <w:widowControl w:val="false"/>
+        <w:spacing w:lineRule="auto" w:line="240"/>
+        <w:rPr>
+          <w:rFonts w:eastAsia="Courier New" w:cs="Courier New"/>
+        </w:rPr>
+      </w:pPr>
+      <w:r>
+        <w:rPr>
+          <w:rFonts w:ascii="Courier New" w:hAnsi="Courier New"/>
+          <w:color w:val="CE181E"/>
+          <w:sz w:val="16"/>
+          <w:szCs w:val="16"/>
+        </w:rPr>
+      </w:r>
+    </w:p>
+    <w:p>
+      <w:pPr>
+        <w:pStyle w:val="Normal"/>
+        <w:widowControl w:val="false"/>
+        <w:spacing w:lineRule="auto" w:line="240"/>
+        <w:rPr>
+          <w:rFonts w:ascii="Courier New" w:hAnsi="Courier New"/>
+          <w:color w:val="CE181E"/>
+          <w:sz w:val="16"/>
+          <w:szCs w:val="16"/>
+        </w:rPr>
+      </w:pPr>
+      <w:r>
+        <w:rPr>
+          <w:rFonts w:eastAsia="Courier New" w:cs="Courier New" w:ascii="Courier New" w:hAnsi="Courier New"/>
+          <w:color w:val="CE181E"/>
+          <w:sz w:val="16"/>
+          <w:szCs w:val="16"/>
+        </w:rPr>
+        <w:t xml:space="preserve">    </w:t>
+      </w:r>
+      <w:r>
+        <w:rPr>
+          <w:rFonts w:eastAsia="Courier New" w:cs="Courier New" w:ascii="Courier New" w:hAnsi="Courier New"/>
+          <w:color w:val="CE181E"/>
+          <w:sz w:val="16"/>
+          <w:szCs w:val="16"/>
+        </w:rPr>
+        <w:t>int mystart = (id*n)/num_threads;</w:t>
+      </w:r>
+    </w:p>
+    <w:p>
+      <w:pPr>
+        <w:pStyle w:val="Normal"/>
+        <w:widowControl w:val="false"/>
+        <w:spacing w:lineRule="auto" w:line="240"/>
+        <w:rPr>
+          <w:rFonts w:ascii="Courier New" w:hAnsi="Courier New"/>
+          <w:color w:val="CE181E"/>
+          <w:sz w:val="16"/>
+          <w:szCs w:val="16"/>
+        </w:rPr>
+      </w:pPr>
+      <w:r>
+        <w:rPr>
+          <w:rFonts w:eastAsia="Courier New" w:cs="Courier New" w:ascii="Courier New" w:hAnsi="Courier New"/>
+          <w:color w:val="CE181E"/>
+          <w:sz w:val="16"/>
+          <w:szCs w:val="16"/>
+        </w:rPr>
+        <w:t xml:space="preserve">    </w:t>
+      </w:r>
+      <w:r>
+        <w:rPr>
+          <w:rFonts w:eastAsia="Courier New" w:cs="Courier New" w:ascii="Courier New" w:hAnsi="Courier New"/>
+          <w:color w:val="CE181E"/>
+          <w:sz w:val="16"/>
+          <w:szCs w:val="16"/>
+        </w:rPr>
+        <w:t>int myend   = ((id+1)*n)/num_threads;</w:t>
+      </w:r>
+    </w:p>
+    <w:p>
+      <w:pPr>
+        <w:pStyle w:val="Normal"/>
+        <w:widowControl w:val="false"/>
+        <w:spacing w:lineRule="auto" w:line="240"/>
+        <w:rPr>
+          <w:rFonts w:eastAsia="Courier New" w:cs="Courier New"/>
+        </w:rPr>
+      </w:pPr>
+      <w:r>
+        <w:rPr>
+          <w:rFonts w:ascii="Courier New" w:hAnsi="Courier New"/>
+          <w:color w:val="CE181E"/>
+          <w:sz w:val="16"/>
+          <w:szCs w:val="16"/>
+        </w:rPr>
+      </w:r>
+    </w:p>
+    <w:p>
+      <w:pPr>
+        <w:pStyle w:val="Normal"/>
+        <w:widowControl w:val="false"/>
+        <w:spacing w:lineRule="auto" w:line="240"/>
+        <w:rPr>
+          <w:rFonts w:ascii="Courier New" w:hAnsi="Courier New"/>
+          <w:color w:val="CE181E"/>
+          <w:sz w:val="16"/>
+          <w:szCs w:val="16"/>
+        </w:rPr>
+      </w:pPr>
+      <w:r>
+        <w:rPr>
+          <w:rFonts w:eastAsia="Courier New" w:cs="Courier New" w:ascii="Courier New" w:hAnsi="Courier New"/>
+          <w:color w:val="CE181E"/>
+          <w:sz w:val="16"/>
+          <w:szCs w:val="16"/>
+        </w:rPr>
+        <w:t xml:space="preserve">    </w:t>
+      </w:r>
+      <w:r>
+        <w:rPr>
+          <w:rFonts w:eastAsia="Courier New" w:cs="Courier New" w:ascii="Courier New" w:hAnsi="Courier New"/>
+          <w:color w:val="CE181E"/>
+          <w:sz w:val="16"/>
+          <w:szCs w:val="16"/>
+        </w:rPr>
+        <w:t>if (id == num_threads-1) myend = n;</w:t>
+      </w:r>
+    </w:p>
+    <w:p>
+      <w:pPr>
+        <w:pStyle w:val="Normal"/>
+        <w:widowControl w:val="false"/>
+        <w:spacing w:lineRule="auto" w:line="240"/>
+        <w:rPr>
+          <w:rFonts w:eastAsia="Courier New" w:cs="Courier New"/>
+        </w:rPr>
+      </w:pPr>
+      <w:r>
+        <w:rPr>
+          <w:rFonts w:ascii="Courier New" w:hAnsi="Courier New"/>
+          <w:sz w:val="16"/>
+          <w:szCs w:val="16"/>
+        </w:rPr>
+      </w:r>
+    </w:p>
+    <w:p>
+      <w:pPr>
+        <w:pStyle w:val="Normal"/>
+        <w:widowControl w:val="false"/>
+        <w:spacing w:lineRule="auto" w:line="240"/>
+        <w:rPr>
+          <w:rFonts w:eastAsia="Courier New" w:cs="Courier New"/>
+        </w:rPr>
+      </w:pPr>
+      <w:r>
+        <w:rPr>
+          <w:rFonts w:ascii="Courier New" w:hAnsi="Courier New"/>
+          <w:sz w:val="16"/>
+          <w:szCs w:val="16"/>
+        </w:rPr>
+      </w:r>
+    </w:p>
+    <w:p>
+      <w:pPr>
+        <w:pStyle w:val="Normal"/>
+        <w:widowControl w:val="false"/>
+        <w:spacing w:lineRule="auto" w:line="240"/>
+        <w:rPr>
+          <w:rFonts w:ascii="Courier New" w:hAnsi="Courier New"/>
+          <w:sz w:val="16"/>
+          <w:szCs w:val="16"/>
+        </w:rPr>
+      </w:pPr>
+      <w:r>
+        <w:rPr>
+          <w:rFonts w:eastAsia="Courier New" w:cs="Courier New" w:ascii="Courier New" w:hAnsi="Courier New"/>
+          <w:sz w:val="16"/>
+          <w:szCs w:val="16"/>
+        </w:rPr>
+        <w:t xml:space="preserve">    </w:t>
+      </w:r>
+      <w:r>
+        <w:rPr>
+          <w:rFonts w:eastAsia="Courier New" w:cs="Courier New" w:ascii="Courier New" w:hAnsi="Courier New"/>
+          <w:sz w:val="16"/>
+          <w:szCs w:val="16"/>
+        </w:rPr>
+        <w:t>/* b) Count how many odd and even numbers there are in each thread’s region, update</w:t>
+      </w:r>
+    </w:p>
+    <w:p>
+      <w:pPr>
+        <w:pStyle w:val="Normal"/>
+        <w:widowControl w:val="false"/>
+        <w:spacing w:lineRule="auto" w:line="240"/>
+        <w:rPr>
+          <w:rFonts w:ascii="Courier New" w:hAnsi="Courier New"/>
+          <w:sz w:val="16"/>
+          <w:szCs w:val="16"/>
+        </w:rPr>
+      </w:pPr>
+      <w:r>
+        <w:rPr>
+          <w:rFonts w:eastAsia="Courier New" w:cs="Courier New" w:ascii="Courier New" w:hAnsi="Courier New"/>
+          <w:sz w:val="16"/>
+          <w:szCs w:val="16"/>
+        </w:rPr>
+        <w:t xml:space="preserve">    </w:t>
+      </w:r>
+      <w:r>
+        <w:rPr>
+          <w:rFonts w:eastAsia="Courier New" w:cs="Courier New" w:ascii="Courier New" w:hAnsi="Courier New"/>
+          <w:sz w:val="16"/>
+          <w:szCs w:val="16"/>
+        </w:rPr>
+        <w:t>oddCnt and evenCnt appropriately */</w:t>
+      </w:r>
+    </w:p>
+    <w:p>
+      <w:pPr>
+        <w:pStyle w:val="Normal"/>
+        <w:widowControl w:val="false"/>
+        <w:spacing w:lineRule="auto" w:line="240"/>
+        <w:rPr>
+          <w:rFonts w:eastAsia="Courier New" w:cs="Courier New"/>
+        </w:rPr>
+      </w:pPr>
+      <w:r>
+        <w:rPr>
+          <w:rFonts w:ascii="Courier New" w:hAnsi="Courier New"/>
+          <w:sz w:val="16"/>
+          <w:szCs w:val="16"/>
+        </w:rPr>
+      </w:r>
+    </w:p>
+    <w:p>
+      <w:pPr>
+        <w:pStyle w:val="Normal"/>
+        <w:widowControl w:val="false"/>
+        <w:spacing w:lineRule="auto" w:line="240"/>
+        <w:rPr>
+          <w:rFonts w:ascii="Courier New" w:hAnsi="Courier New"/>
+          <w:sz w:val="16"/>
+          <w:szCs w:val="16"/>
+        </w:rPr>
+      </w:pPr>
+      <w:r>
+        <w:rPr>
+          <w:rFonts w:eastAsia="Courier New" w:cs="Courier New" w:ascii="Courier New" w:hAnsi="Courier New"/>
+          <w:sz w:val="16"/>
+          <w:szCs w:val="16"/>
+        </w:rPr>
+        <w:t xml:space="preserve">    </w:t>
+      </w:r>
+      <w:r>
+        <w:rPr>
+          <w:rFonts w:eastAsia="Courier New" w:cs="Courier New" w:ascii="Courier New" w:hAnsi="Courier New"/>
+          <w:color w:val="CE181E"/>
+          <w:sz w:val="16"/>
+          <w:szCs w:val="16"/>
+        </w:rPr>
+        <w:t>for (int i = mystart; i &lt; myend; i++){</w:t>
+      </w:r>
+    </w:p>
+    <w:p>
+      <w:pPr>
+        <w:pStyle w:val="Normal"/>
+        <w:widowControl w:val="false"/>
+        <w:spacing w:lineRule="auto" w:line="240"/>
+        <w:rPr>
+          <w:rFonts w:ascii="Courier New" w:hAnsi="Courier New"/>
+          <w:color w:val="CE181E"/>
+          <w:sz w:val="16"/>
+          <w:szCs w:val="16"/>
+        </w:rPr>
+      </w:pPr>
+      <w:r>
+        <w:rPr>
+          <w:rFonts w:eastAsia="Courier New" w:cs="Courier New" w:ascii="Courier New" w:hAnsi="Courier New"/>
+          <w:color w:val="CE181E"/>
+          <w:sz w:val="16"/>
+          <w:szCs w:val="16"/>
+        </w:rPr>
+        <w:t xml:space="preserve">        </w:t>
+      </w:r>
+      <w:r>
+        <w:rPr>
+          <w:rFonts w:eastAsia="Courier New" w:cs="Courier New" w:ascii="Courier New" w:hAnsi="Courier New"/>
+          <w:color w:val="CE181E"/>
+          <w:sz w:val="16"/>
+          <w:szCs w:val="16"/>
+        </w:rPr>
+        <w:t>if (A[i] % 2 == 0)</w:t>
+      </w:r>
+    </w:p>
+    <w:p>
+      <w:pPr>
+        <w:pStyle w:val="Normal"/>
+        <w:widowControl w:val="false"/>
+        <w:spacing w:lineRule="auto" w:line="240"/>
+        <w:rPr>
+          <w:rFonts w:ascii="Courier New" w:hAnsi="Courier New"/>
+          <w:color w:val="CE181E"/>
+          <w:sz w:val="16"/>
+          <w:szCs w:val="16"/>
+        </w:rPr>
+      </w:pPr>
+      <w:r>
+        <w:rPr>
+          <w:rFonts w:eastAsia="Courier New" w:cs="Courier New" w:ascii="Courier New" w:hAnsi="Courier New"/>
+          <w:color w:val="CE181E"/>
+          <w:sz w:val="16"/>
+          <w:szCs w:val="16"/>
+        </w:rPr>
+        <w:t xml:space="preserve">            </w:t>
+      </w:r>
+      <w:r>
+        <w:rPr>
+          <w:rFonts w:eastAsia="Courier New" w:cs="Courier New" w:ascii="Courier New" w:hAnsi="Courier New"/>
+          <w:color w:val="CE181E"/>
+          <w:sz w:val="16"/>
+          <w:szCs w:val="16"/>
+        </w:rPr>
+        <w:t>evenCnt[id]++;</w:t>
+      </w:r>
+    </w:p>
+    <w:p>
+      <w:pPr>
+        <w:pStyle w:val="Normal"/>
+        <w:widowControl w:val="false"/>
+        <w:spacing w:lineRule="auto" w:line="240"/>
+        <w:rPr>
+          <w:rFonts w:ascii="Courier New" w:hAnsi="Courier New"/>
+          <w:color w:val="CE181E"/>
+          <w:sz w:val="16"/>
+          <w:szCs w:val="16"/>
+        </w:rPr>
+      </w:pPr>
+      <w:r>
+        <w:rPr>
+          <w:rFonts w:eastAsia="Courier New" w:cs="Courier New" w:ascii="Courier New" w:hAnsi="Courier New"/>
+          <w:color w:val="CE181E"/>
+          <w:sz w:val="16"/>
+          <w:szCs w:val="16"/>
+        </w:rPr>
+        <w:t xml:space="preserve">        </w:t>
+      </w:r>
+      <w:r>
+        <w:rPr>
+          <w:rFonts w:eastAsia="Courier New" w:cs="Courier New" w:ascii="Courier New" w:hAnsi="Courier New"/>
+          <w:color w:val="CE181E"/>
+          <w:sz w:val="16"/>
+          <w:szCs w:val="16"/>
+        </w:rPr>
+        <w:t>else</w:t>
+      </w:r>
+    </w:p>
+    <w:p>
+      <w:pPr>
+        <w:pStyle w:val="Normal"/>
+        <w:widowControl w:val="false"/>
+        <w:spacing w:lineRule="auto" w:line="240"/>
+        <w:rPr>
+          <w:rFonts w:ascii="Courier New" w:hAnsi="Courier New"/>
+          <w:color w:val="CE181E"/>
+          <w:sz w:val="16"/>
+          <w:szCs w:val="16"/>
+        </w:rPr>
+      </w:pPr>
+      <w:r>
+        <w:rPr>
+          <w:rFonts w:eastAsia="Courier New" w:cs="Courier New" w:ascii="Courier New" w:hAnsi="Courier New"/>
+          <w:color w:val="CE181E"/>
+          <w:sz w:val="16"/>
+          <w:szCs w:val="16"/>
+        </w:rPr>
+        <w:t xml:space="preserve">            </w:t>
+      </w:r>
+      <w:r>
+        <w:rPr>
+          <w:rFonts w:eastAsia="Courier New" w:cs="Courier New" w:ascii="Courier New" w:hAnsi="Courier New"/>
+          <w:color w:val="CE181E"/>
+          <w:sz w:val="16"/>
+          <w:szCs w:val="16"/>
+        </w:rPr>
+        <w:t>oddCnt[id]++;</w:t>
+      </w:r>
+    </w:p>
+    <w:p>
+      <w:pPr>
+        <w:pStyle w:val="Normal"/>
+        <w:widowControl w:val="false"/>
+        <w:spacing w:lineRule="auto" w:line="240"/>
+        <w:rPr>
+          <w:rFonts w:ascii="Courier New" w:hAnsi="Courier New"/>
+          <w:color w:val="CE181E"/>
+          <w:sz w:val="16"/>
+          <w:szCs w:val="16"/>
+        </w:rPr>
+      </w:pPr>
+      <w:r>
+        <w:rPr>
+          <w:rFonts w:eastAsia="Courier New" w:cs="Courier New" w:ascii="Courier New" w:hAnsi="Courier New"/>
+          <w:color w:val="CE181E"/>
+          <w:sz w:val="16"/>
+          <w:szCs w:val="16"/>
+        </w:rPr>
+        <w:t xml:space="preserve">    </w:t>
+      </w:r>
+      <w:r>
+        <w:rPr>
+          <w:rFonts w:eastAsia="Courier New" w:cs="Courier New" w:ascii="Courier New" w:hAnsi="Courier New"/>
+          <w:color w:val="CE181E"/>
+          <w:sz w:val="16"/>
+          <w:szCs w:val="16"/>
+        </w:rPr>
+        <w:t>}</w:t>
+      </w:r>
+    </w:p>
+    <w:p>
+      <w:pPr>
+        <w:pStyle w:val="Normal"/>
+        <w:widowControl w:val="false"/>
+        <w:spacing w:lineRule="auto" w:line="240"/>
+        <w:rPr>
+          <w:rFonts w:eastAsia="Courier New" w:cs="Courier New"/>
+        </w:rPr>
+      </w:pPr>
+      <w:r>
+        <w:rPr>
+          <w:rFonts w:ascii="Courier New" w:hAnsi="Courier New"/>
+          <w:sz w:val="16"/>
+          <w:szCs w:val="16"/>
+        </w:rPr>
+      </w:r>
+    </w:p>
+    <w:p>
+      <w:pPr>
+        <w:pStyle w:val="Normal"/>
+        <w:widowControl w:val="false"/>
+        <w:spacing w:lineRule="auto" w:line="240"/>
+        <w:rPr>
+          <w:rFonts w:ascii="Courier New" w:hAnsi="Courier New"/>
+          <w:sz w:val="16"/>
+          <w:szCs w:val="16"/>
+        </w:rPr>
+      </w:pPr>
+      <w:r>
+        <w:rPr>
+          <w:rFonts w:eastAsia="Courier New" w:cs="Courier New" w:ascii="Courier New" w:hAnsi="Courier New"/>
+          <w:sz w:val="16"/>
+          <w:szCs w:val="16"/>
+        </w:rPr>
+        <w:t xml:space="preserve">    </w:t>
+      </w:r>
+      <w:r>
+        <w:rPr>
+          <w:rFonts w:eastAsia="Courier New" w:cs="Courier New" w:ascii="Courier New" w:hAnsi="Courier New"/>
+          <w:sz w:val="16"/>
+          <w:szCs w:val="16"/>
+        </w:rPr>
         <w:t>/* c) Compute prefix sums of oddCnt and evenCnt arrays (done by one thread only). */</w:t>
       </w:r>
     </w:p>
@@ -5709,22 +6516,292 @@
         <w:pStyle w:val="Normal"/>
         <w:widowControl w:val="false"/>
         <w:spacing w:lineRule="auto" w:line="240"/>
-        <w:rPr/>
-      </w:pPr>
-      <w:r>
-        <w:rPr/>
-      </w:r>
-    </w:p>
-    <w:p>
-      <w:pPr>
-        <w:pStyle w:val="Normal"/>
-        <w:widowControl w:val="false"/>
-        <w:spacing w:lineRule="auto" w:line="240"/>
-        <w:rPr/>
-      </w:pPr>
-      <w:r>
-        <w:rPr/>
-        <w:tab/>
+        <w:rPr>
+          <w:rFonts w:eastAsia="Courier New" w:cs="Courier New"/>
+        </w:rPr>
+      </w:pPr>
+      <w:r>
+        <w:rPr>
+          <w:rFonts w:ascii="Courier New" w:hAnsi="Courier New"/>
+          <w:sz w:val="16"/>
+          <w:szCs w:val="16"/>
+        </w:rPr>
+      </w:r>
+    </w:p>
+    <w:p>
+      <w:pPr>
+        <w:pStyle w:val="Normal"/>
+        <w:widowControl w:val="false"/>
+        <w:spacing w:lineRule="auto" w:line="240"/>
+        <w:rPr>
+          <w:rFonts w:ascii="Courier New" w:hAnsi="Courier New"/>
+          <w:sz w:val="16"/>
+          <w:szCs w:val="16"/>
+        </w:rPr>
+      </w:pPr>
+      <w:r>
+        <w:rPr>
+          <w:rFonts w:eastAsia="Courier New" w:cs="Courier New" w:ascii="Courier New" w:hAnsi="Courier New"/>
+          <w:sz w:val="16"/>
+          <w:szCs w:val="16"/>
+        </w:rPr>
+        <w:t xml:space="preserve">    </w:t>
+      </w:r>
+      <w:r>
+        <w:rPr>
+          <w:rFonts w:eastAsia="Courier New" w:cs="Courier New" w:ascii="Courier New" w:hAnsi="Courier New"/>
+          <w:color w:val="CE181E"/>
+          <w:sz w:val="16"/>
+          <w:szCs w:val="16"/>
+        </w:rPr>
+        <w:t>#pragma omp barrier</w:t>
+      </w:r>
+    </w:p>
+    <w:p>
+      <w:pPr>
+        <w:pStyle w:val="Normal"/>
+        <w:widowControl w:val="false"/>
+        <w:spacing w:lineRule="auto" w:line="240"/>
+        <w:rPr>
+          <w:rFonts w:ascii="Courier New" w:hAnsi="Courier New"/>
+          <w:color w:val="CE181E"/>
+          <w:sz w:val="16"/>
+          <w:szCs w:val="16"/>
+        </w:rPr>
+      </w:pPr>
+      <w:r>
+        <w:rPr>
+          <w:rFonts w:eastAsia="Courier New" w:cs="Courier New" w:ascii="Courier New" w:hAnsi="Courier New"/>
+          <w:color w:val="CE181E"/>
+          <w:sz w:val="16"/>
+          <w:szCs w:val="16"/>
+        </w:rPr>
+        <w:t xml:space="preserve">    </w:t>
+      </w:r>
+      <w:r>
+        <w:rPr>
+          <w:rFonts w:eastAsia="Courier New" w:cs="Courier New" w:ascii="Courier New" w:hAnsi="Courier New"/>
+          <w:color w:val="CE181E"/>
+          <w:sz w:val="16"/>
+          <w:szCs w:val="16"/>
+        </w:rPr>
+        <w:t>#pragma omp single</w:t>
+      </w:r>
+    </w:p>
+    <w:p>
+      <w:pPr>
+        <w:pStyle w:val="Normal"/>
+        <w:widowControl w:val="false"/>
+        <w:spacing w:lineRule="auto" w:line="240"/>
+        <w:rPr>
+          <w:rFonts w:ascii="Courier New" w:hAnsi="Courier New"/>
+          <w:color w:val="CE181E"/>
+          <w:sz w:val="16"/>
+          <w:szCs w:val="16"/>
+        </w:rPr>
+      </w:pPr>
+      <w:r>
+        <w:rPr>
+          <w:rFonts w:eastAsia="Courier New" w:cs="Courier New" w:ascii="Courier New" w:hAnsi="Courier New"/>
+          <w:color w:val="CE181E"/>
+          <w:sz w:val="16"/>
+          <w:szCs w:val="16"/>
+        </w:rPr>
+        <w:t xml:space="preserve">    </w:t>
+      </w:r>
+      <w:r>
+        <w:rPr>
+          <w:rFonts w:eastAsia="Courier New" w:cs="Courier New" w:ascii="Courier New" w:hAnsi="Courier New"/>
+          <w:color w:val="CE181E"/>
+          <w:sz w:val="16"/>
+          <w:szCs w:val="16"/>
+        </w:rPr>
+        <w:t>for (int i = 1; i &lt; num_threads; i++){</w:t>
+      </w:r>
+    </w:p>
+    <w:p>
+      <w:pPr>
+        <w:pStyle w:val="Normal"/>
+        <w:widowControl w:val="false"/>
+        <w:spacing w:lineRule="auto" w:line="240"/>
+        <w:rPr>
+          <w:rFonts w:ascii="Courier New" w:hAnsi="Courier New"/>
+          <w:color w:val="CE181E"/>
+          <w:sz w:val="16"/>
+          <w:szCs w:val="16"/>
+        </w:rPr>
+      </w:pPr>
+      <w:r>
+        <w:rPr>
+          <w:rFonts w:eastAsia="Courier New" w:cs="Courier New" w:ascii="Courier New" w:hAnsi="Courier New"/>
+          <w:color w:val="CE181E"/>
+          <w:sz w:val="16"/>
+          <w:szCs w:val="16"/>
+        </w:rPr>
+        <w:t xml:space="preserve">        </w:t>
+      </w:r>
+      <w:r>
+        <w:rPr>
+          <w:rFonts w:eastAsia="Courier New" w:cs="Courier New" w:ascii="Courier New" w:hAnsi="Courier New"/>
+          <w:color w:val="CE181E"/>
+          <w:sz w:val="16"/>
+          <w:szCs w:val="16"/>
+        </w:rPr>
+        <w:t>oddCnt[i] += oddCnt[i-1];</w:t>
+      </w:r>
+    </w:p>
+    <w:p>
+      <w:pPr>
+        <w:pStyle w:val="Normal"/>
+        <w:widowControl w:val="false"/>
+        <w:spacing w:lineRule="auto" w:line="240"/>
+        <w:rPr>
+          <w:rFonts w:ascii="Courier New" w:hAnsi="Courier New"/>
+          <w:color w:val="CE181E"/>
+          <w:sz w:val="16"/>
+          <w:szCs w:val="16"/>
+        </w:rPr>
+      </w:pPr>
+      <w:r>
+        <w:rPr>
+          <w:rFonts w:eastAsia="Courier New" w:cs="Courier New" w:ascii="Courier New" w:hAnsi="Courier New"/>
+          <w:color w:val="CE181E"/>
+          <w:sz w:val="16"/>
+          <w:szCs w:val="16"/>
+        </w:rPr>
+        <w:t xml:space="preserve">        </w:t>
+      </w:r>
+      <w:r>
+        <w:rPr>
+          <w:rFonts w:eastAsia="Courier New" w:cs="Courier New" w:ascii="Courier New" w:hAnsi="Courier New"/>
+          <w:color w:val="CE181E"/>
+          <w:sz w:val="16"/>
+          <w:szCs w:val="16"/>
+        </w:rPr>
+        <w:t>evenCnt[i] += evenCnt[i-1];</w:t>
+      </w:r>
+    </w:p>
+    <w:p>
+      <w:pPr>
+        <w:pStyle w:val="Normal"/>
+        <w:widowControl w:val="false"/>
+        <w:spacing w:lineRule="auto" w:line="240"/>
+        <w:rPr>
+          <w:rFonts w:ascii="Courier New" w:hAnsi="Courier New"/>
+          <w:color w:val="CE181E"/>
+          <w:sz w:val="16"/>
+          <w:szCs w:val="16"/>
+        </w:rPr>
+      </w:pPr>
+      <w:r>
+        <w:rPr>
+          <w:rFonts w:eastAsia="Courier New" w:cs="Courier New" w:ascii="Courier New" w:hAnsi="Courier New"/>
+          <w:color w:val="CE181E"/>
+          <w:sz w:val="16"/>
+          <w:szCs w:val="16"/>
+        </w:rPr>
+        <w:t xml:space="preserve">    </w:t>
+      </w:r>
+      <w:r>
+        <w:rPr>
+          <w:rFonts w:eastAsia="Courier New" w:cs="Courier New" w:ascii="Courier New" w:hAnsi="Courier New"/>
+          <w:color w:val="CE181E"/>
+          <w:sz w:val="16"/>
+          <w:szCs w:val="16"/>
+        </w:rPr>
+        <w:t>}</w:t>
+      </w:r>
+    </w:p>
+    <w:p>
+      <w:pPr>
+        <w:pStyle w:val="Normal"/>
+        <w:widowControl w:val="false"/>
+        <w:spacing w:lineRule="auto" w:line="240"/>
+        <w:rPr>
+          <w:rFonts w:eastAsia="Courier New" w:cs="Courier New"/>
+        </w:rPr>
+      </w:pPr>
+      <w:r>
+        <w:rPr>
+          <w:rFonts w:ascii="Courier New" w:hAnsi="Courier New"/>
+          <w:sz w:val="16"/>
+          <w:szCs w:val="16"/>
+        </w:rPr>
+      </w:r>
+    </w:p>
+    <w:p>
+      <w:pPr>
+        <w:pStyle w:val="Normal"/>
+        <w:widowControl w:val="false"/>
+        <w:spacing w:lineRule="auto" w:line="240"/>
+        <w:rPr>
+          <w:rFonts w:eastAsia="Courier New" w:cs="Courier New"/>
+        </w:rPr>
+      </w:pPr>
+      <w:r>
+        <w:rPr>
+          <w:rFonts w:ascii="Courier New" w:hAnsi="Courier New"/>
+          <w:sz w:val="16"/>
+          <w:szCs w:val="16"/>
+        </w:rPr>
+      </w:r>
+    </w:p>
+    <w:p>
+      <w:pPr>
+        <w:pStyle w:val="Normal"/>
+        <w:widowControl w:val="false"/>
+        <w:spacing w:lineRule="auto" w:line="240"/>
+        <w:rPr>
+          <w:rFonts w:ascii="Courier New" w:hAnsi="Courier New"/>
+          <w:color w:val="CE181E"/>
+          <w:sz w:val="16"/>
+          <w:szCs w:val="16"/>
+        </w:rPr>
+      </w:pPr>
+      <w:r>
+        <w:rPr>
+          <w:rFonts w:eastAsia="Courier New" w:cs="Courier New" w:ascii="Courier New" w:hAnsi="Courier New"/>
+          <w:color w:val="CE181E"/>
+          <w:sz w:val="16"/>
+          <w:szCs w:val="16"/>
+        </w:rPr>
+        <w:t xml:space="preserve">// </w:t>
+      </w:r>
+      <w:r>
+        <w:rPr>
+          <w:rFonts w:eastAsia="Courier New" w:cs="Courier New" w:ascii="Courier New" w:hAnsi="Courier New"/>
+          <w:color w:val="CE181E"/>
+          <w:sz w:val="16"/>
+          <w:szCs w:val="16"/>
+        </w:rPr>
+        <w:t>continued on next page</w:t>
+      </w:r>
+    </w:p>
+    <w:p>
+      <w:pPr>
+        <w:pStyle w:val="Normal"/>
+        <w:widowControl w:val="false"/>
+        <w:spacing w:lineRule="auto" w:line="240"/>
+        <w:rPr>
+          <w:rFonts w:ascii="Courier New" w:hAnsi="Courier New"/>
+          <w:sz w:val="16"/>
+          <w:szCs w:val="16"/>
+        </w:rPr>
+      </w:pPr>
+      <w:r>
+        <w:rPr>
+          <w:rFonts w:eastAsia="Courier New" w:cs="Courier New" w:ascii="Courier New" w:hAnsi="Courier New"/>
+          <w:sz w:val="16"/>
+          <w:szCs w:val="16"/>
+        </w:rPr>
+        <w:t xml:space="preserve">    </w:t>
+      </w:r>
+      <w:r>
+        <w:rPr>
+          <w:rFonts w:eastAsia="Courier New" w:cs="Courier New" w:ascii="Courier New" w:hAnsi="Courier New"/>
+          <w:sz w:val="16"/>
+          <w:szCs w:val="16"/>
+        </w:rPr>
         <w:t>/* d) Each thread then iterates through own local region again and, for each odd and</w:t>
       </w:r>
     </w:p>
@@ -5733,11 +6810,26 @@
         <w:pStyle w:val="Normal"/>
         <w:widowControl w:val="false"/>
         <w:spacing w:lineRule="auto" w:line="240"/>
-        <w:rPr/>
-      </w:pPr>
-      <w:r>
-        <w:rPr/>
-        <w:tab/>
+        <w:rPr>
+          <w:rFonts w:ascii="Courier New" w:hAnsi="Courier New"/>
+          <w:sz w:val="16"/>
+          <w:szCs w:val="16"/>
+        </w:rPr>
+      </w:pPr>
+      <w:r>
+        <w:rPr>
+          <w:rFonts w:eastAsia="Courier New" w:cs="Courier New" w:ascii="Courier New" w:hAnsi="Courier New"/>
+          <w:sz w:val="16"/>
+          <w:szCs w:val="16"/>
+        </w:rPr>
+        <w:t xml:space="preserve">    </w:t>
+      </w:r>
+      <w:r>
+        <w:rPr>
+          <w:rFonts w:eastAsia="Courier New" w:cs="Courier New" w:ascii="Courier New" w:hAnsi="Courier New"/>
+          <w:sz w:val="16"/>
+          <w:szCs w:val="16"/>
+        </w:rPr>
         <w:t>even number, determine what position in array B it must go to (using oddCnt and</w:t>
       </w:r>
     </w:p>
@@ -5747,12 +6839,25 @@
         <w:widowControl w:val="false"/>
         <w:spacing w:lineRule="auto" w:line="240"/>
         <w:rPr>
-          <w:color w:val="FF0000"/>
-        </w:rPr>
-      </w:pPr>
-      <w:r>
-        <w:rPr/>
-        <w:tab/>
+          <w:rFonts w:ascii="Courier New" w:hAnsi="Courier New"/>
+          <w:sz w:val="16"/>
+          <w:szCs w:val="16"/>
+        </w:rPr>
+      </w:pPr>
+      <w:r>
+        <w:rPr>
+          <w:rFonts w:eastAsia="Courier New" w:cs="Courier New" w:ascii="Courier New" w:hAnsi="Courier New"/>
+          <w:sz w:val="16"/>
+          <w:szCs w:val="16"/>
+        </w:rPr>
+        <w:t xml:space="preserve">    </w:t>
+      </w:r>
+      <w:r>
+        <w:rPr>
+          <w:rFonts w:eastAsia="Courier New" w:cs="Courier New" w:ascii="Courier New" w:hAnsi="Courier New"/>
+          <w:sz w:val="16"/>
+          <w:szCs w:val="16"/>
+        </w:rPr>
         <w:t>evenCnt and any additional variables you might have declared) and update B. */</w:t>
       </w:r>
     </w:p>
@@ -5762,12 +6867,421 @@
         <w:widowControl w:val="false"/>
         <w:spacing w:lineRule="auto" w:line="240"/>
         <w:rPr>
-          <w:rFonts w:ascii="Courier New" w:hAnsi="Courier New" w:eastAsia="Courier New" w:cs="Courier New"/>
-        </w:rPr>
-      </w:pPr>
-      <w:r>
-        <w:rPr>
-          <w:rFonts w:eastAsia="Courier New" w:cs="Courier New" w:ascii="Courier New" w:hAnsi="Courier New"/>
+          <w:rFonts w:eastAsia="Courier New" w:cs="Courier New"/>
+        </w:rPr>
+      </w:pPr>
+      <w:r>
+        <w:rPr>
+          <w:rFonts w:ascii="Courier New" w:hAnsi="Courier New"/>
+          <w:sz w:val="16"/>
+          <w:szCs w:val="16"/>
+        </w:rPr>
+      </w:r>
+    </w:p>
+    <w:p>
+      <w:pPr>
+        <w:pStyle w:val="Normal"/>
+        <w:widowControl w:val="false"/>
+        <w:spacing w:lineRule="auto" w:line="240"/>
+        <w:rPr>
+          <w:rFonts w:ascii="Courier New" w:hAnsi="Courier New"/>
+          <w:sz w:val="16"/>
+          <w:szCs w:val="16"/>
+        </w:rPr>
+      </w:pPr>
+      <w:r>
+        <w:rPr>
+          <w:rFonts w:eastAsia="Courier New" w:cs="Courier New" w:ascii="Courier New" w:hAnsi="Courier New"/>
+          <w:sz w:val="16"/>
+          <w:szCs w:val="16"/>
+        </w:rPr>
+        <w:t xml:space="preserve">    </w:t>
+      </w:r>
+      <w:r>
+        <w:rPr>
+          <w:rFonts w:eastAsia="Courier New" w:cs="Courier New" w:ascii="Courier New" w:hAnsi="Courier New"/>
+          <w:color w:val="CE181E"/>
+          <w:sz w:val="16"/>
+          <w:szCs w:val="16"/>
+        </w:rPr>
+        <w:t>int evenStart = oddCnt[num_threads-1];</w:t>
+      </w:r>
+    </w:p>
+    <w:p>
+      <w:pPr>
+        <w:pStyle w:val="Normal"/>
+        <w:widowControl w:val="false"/>
+        <w:spacing w:lineRule="auto" w:line="240"/>
+        <w:rPr>
+          <w:rFonts w:ascii="Courier New" w:hAnsi="Courier New"/>
+          <w:color w:val="CE181E"/>
+          <w:sz w:val="16"/>
+          <w:szCs w:val="16"/>
+        </w:rPr>
+      </w:pPr>
+      <w:r>
+        <w:rPr>
+          <w:rFonts w:eastAsia="Courier New" w:cs="Courier New" w:ascii="Courier New" w:hAnsi="Courier New"/>
+          <w:color w:val="CE181E"/>
+          <w:sz w:val="16"/>
+          <w:szCs w:val="16"/>
+        </w:rPr>
+        <w:t xml:space="preserve">    </w:t>
+      </w:r>
+      <w:r>
+        <w:rPr>
+          <w:rFonts w:eastAsia="Courier New" w:cs="Courier New" w:ascii="Courier New" w:hAnsi="Courier New"/>
+          <w:color w:val="CE181E"/>
+          <w:sz w:val="16"/>
+          <w:szCs w:val="16"/>
+        </w:rPr>
+        <w:t>int evenIndex = (id == 0) ? evenStart : evenCnt[id-1]+evenStart;</w:t>
+      </w:r>
+    </w:p>
+    <w:p>
+      <w:pPr>
+        <w:pStyle w:val="Normal"/>
+        <w:widowControl w:val="false"/>
+        <w:spacing w:lineRule="auto" w:line="240"/>
+        <w:rPr>
+          <w:rFonts w:ascii="Courier New" w:hAnsi="Courier New"/>
+          <w:color w:val="CE181E"/>
+          <w:sz w:val="16"/>
+          <w:szCs w:val="16"/>
+        </w:rPr>
+      </w:pPr>
+      <w:r>
+        <w:rPr>
+          <w:rFonts w:eastAsia="Courier New" w:cs="Courier New" w:ascii="Courier New" w:hAnsi="Courier New"/>
+          <w:color w:val="CE181E"/>
+          <w:sz w:val="16"/>
+          <w:szCs w:val="16"/>
+        </w:rPr>
+        <w:t xml:space="preserve">    </w:t>
+      </w:r>
+      <w:r>
+        <w:rPr>
+          <w:rFonts w:eastAsia="Courier New" w:cs="Courier New" w:ascii="Courier New" w:hAnsi="Courier New"/>
+          <w:color w:val="CE181E"/>
+          <w:sz w:val="16"/>
+          <w:szCs w:val="16"/>
+        </w:rPr>
+        <w:t>int oddIndex  = (id == 0) ? 0 : oddCnt[id-1];</w:t>
+      </w:r>
+    </w:p>
+    <w:p>
+      <w:pPr>
+        <w:pStyle w:val="Normal"/>
+        <w:widowControl w:val="false"/>
+        <w:spacing w:lineRule="auto" w:line="240"/>
+        <w:rPr>
+          <w:rFonts w:eastAsia="Courier New" w:cs="Courier New"/>
+        </w:rPr>
+      </w:pPr>
+      <w:r>
+        <w:rPr>
+          <w:rFonts w:ascii="Courier New" w:hAnsi="Courier New"/>
+          <w:color w:val="CE181E"/>
+          <w:sz w:val="16"/>
+          <w:szCs w:val="16"/>
+        </w:rPr>
+      </w:r>
+    </w:p>
+    <w:p>
+      <w:pPr>
+        <w:pStyle w:val="Normal"/>
+        <w:widowControl w:val="false"/>
+        <w:spacing w:lineRule="auto" w:line="240"/>
+        <w:rPr>
+          <w:rFonts w:ascii="Courier New" w:hAnsi="Courier New"/>
+          <w:color w:val="CE181E"/>
+          <w:sz w:val="16"/>
+          <w:szCs w:val="16"/>
+        </w:rPr>
+      </w:pPr>
+      <w:r>
+        <w:rPr>
+          <w:rFonts w:eastAsia="Courier New" w:cs="Courier New" w:ascii="Courier New" w:hAnsi="Courier New"/>
+          <w:color w:val="CE181E"/>
+          <w:sz w:val="16"/>
+          <w:szCs w:val="16"/>
+        </w:rPr>
+        <w:t xml:space="preserve">    </w:t>
+      </w:r>
+      <w:r>
+        <w:rPr>
+          <w:rFonts w:eastAsia="Courier New" w:cs="Courier New" w:ascii="Courier New" w:hAnsi="Courier New"/>
+          <w:color w:val="CE181E"/>
+          <w:sz w:val="16"/>
+          <w:szCs w:val="16"/>
+        </w:rPr>
+        <w:t>for (int i = mystart; i &lt; myend; i++){</w:t>
+      </w:r>
+    </w:p>
+    <w:p>
+      <w:pPr>
+        <w:pStyle w:val="Normal"/>
+        <w:widowControl w:val="false"/>
+        <w:spacing w:lineRule="auto" w:line="240"/>
+        <w:rPr>
+          <w:rFonts w:ascii="Courier New" w:hAnsi="Courier New"/>
+          <w:color w:val="CE181E"/>
+          <w:sz w:val="16"/>
+          <w:szCs w:val="16"/>
+        </w:rPr>
+      </w:pPr>
+      <w:r>
+        <w:rPr>
+          <w:rFonts w:eastAsia="Courier New" w:cs="Courier New" w:ascii="Courier New" w:hAnsi="Courier New"/>
+          <w:color w:val="CE181E"/>
+          <w:sz w:val="16"/>
+          <w:szCs w:val="16"/>
+        </w:rPr>
+        <w:t xml:space="preserve">        </w:t>
+      </w:r>
+      <w:r>
+        <w:rPr>
+          <w:rFonts w:eastAsia="Courier New" w:cs="Courier New" w:ascii="Courier New" w:hAnsi="Courier New"/>
+          <w:color w:val="CE181E"/>
+          <w:sz w:val="16"/>
+          <w:szCs w:val="16"/>
+        </w:rPr>
+        <w:t>if (A[i] % 2 == 0){</w:t>
+      </w:r>
+    </w:p>
+    <w:p>
+      <w:pPr>
+        <w:pStyle w:val="Normal"/>
+        <w:widowControl w:val="false"/>
+        <w:spacing w:lineRule="auto" w:line="240"/>
+        <w:rPr>
+          <w:rFonts w:ascii="Courier New" w:hAnsi="Courier New"/>
+          <w:color w:val="CE181E"/>
+          <w:sz w:val="16"/>
+          <w:szCs w:val="16"/>
+        </w:rPr>
+      </w:pPr>
+      <w:r>
+        <w:rPr>
+          <w:rFonts w:eastAsia="Courier New" w:cs="Courier New" w:ascii="Courier New" w:hAnsi="Courier New"/>
+          <w:color w:val="CE181E"/>
+          <w:sz w:val="16"/>
+          <w:szCs w:val="16"/>
+        </w:rPr>
+        <w:t xml:space="preserve">            </w:t>
+      </w:r>
+      <w:r>
+        <w:rPr>
+          <w:rFonts w:eastAsia="Courier New" w:cs="Courier New" w:ascii="Courier New" w:hAnsi="Courier New"/>
+          <w:color w:val="CE181E"/>
+          <w:sz w:val="16"/>
+          <w:szCs w:val="16"/>
+        </w:rPr>
+        <w:t>B[evenIndex] = A[i];</w:t>
+      </w:r>
+    </w:p>
+    <w:p>
+      <w:pPr>
+        <w:pStyle w:val="Normal"/>
+        <w:widowControl w:val="false"/>
+        <w:spacing w:lineRule="auto" w:line="240"/>
+        <w:rPr>
+          <w:rFonts w:ascii="Courier New" w:hAnsi="Courier New"/>
+          <w:color w:val="CE181E"/>
+          <w:sz w:val="16"/>
+          <w:szCs w:val="16"/>
+        </w:rPr>
+      </w:pPr>
+      <w:r>
+        <w:rPr>
+          <w:rFonts w:eastAsia="Courier New" w:cs="Courier New" w:ascii="Courier New" w:hAnsi="Courier New"/>
+          <w:color w:val="CE181E"/>
+          <w:sz w:val="16"/>
+          <w:szCs w:val="16"/>
+        </w:rPr>
+        <w:t xml:space="preserve">            </w:t>
+      </w:r>
+      <w:r>
+        <w:rPr>
+          <w:rFonts w:eastAsia="Courier New" w:cs="Courier New" w:ascii="Courier New" w:hAnsi="Courier New"/>
+          <w:color w:val="CE181E"/>
+          <w:sz w:val="16"/>
+          <w:szCs w:val="16"/>
+        </w:rPr>
+        <w:t>evenIndex++;</w:t>
+      </w:r>
+    </w:p>
+    <w:p>
+      <w:pPr>
+        <w:pStyle w:val="Normal"/>
+        <w:widowControl w:val="false"/>
+        <w:spacing w:lineRule="auto" w:line="240"/>
+        <w:rPr>
+          <w:rFonts w:ascii="Courier New" w:hAnsi="Courier New"/>
+          <w:color w:val="CE181E"/>
+          <w:sz w:val="16"/>
+          <w:szCs w:val="16"/>
+        </w:rPr>
+      </w:pPr>
+      <w:r>
+        <w:rPr>
+          <w:rFonts w:eastAsia="Courier New" w:cs="Courier New" w:ascii="Courier New" w:hAnsi="Courier New"/>
+          <w:color w:val="CE181E"/>
+          <w:sz w:val="16"/>
+          <w:szCs w:val="16"/>
+        </w:rPr>
+        <w:t xml:space="preserve">        </w:t>
+      </w:r>
+      <w:r>
+        <w:rPr>
+          <w:rFonts w:eastAsia="Courier New" w:cs="Courier New" w:ascii="Courier New" w:hAnsi="Courier New"/>
+          <w:color w:val="CE181E"/>
+          <w:sz w:val="16"/>
+          <w:szCs w:val="16"/>
+        </w:rPr>
+        <w:t>} else {</w:t>
+      </w:r>
+    </w:p>
+    <w:p>
+      <w:pPr>
+        <w:pStyle w:val="Normal"/>
+        <w:widowControl w:val="false"/>
+        <w:spacing w:lineRule="auto" w:line="240"/>
+        <w:rPr>
+          <w:rFonts w:ascii="Courier New" w:hAnsi="Courier New"/>
+          <w:color w:val="CE181E"/>
+          <w:sz w:val="16"/>
+          <w:szCs w:val="16"/>
+        </w:rPr>
+      </w:pPr>
+      <w:r>
+        <w:rPr>
+          <w:rFonts w:eastAsia="Courier New" w:cs="Courier New" w:ascii="Courier New" w:hAnsi="Courier New"/>
+          <w:color w:val="CE181E"/>
+          <w:sz w:val="16"/>
+          <w:szCs w:val="16"/>
+        </w:rPr>
+        <w:t xml:space="preserve">            </w:t>
+      </w:r>
+      <w:r>
+        <w:rPr>
+          <w:rFonts w:eastAsia="Courier New" w:cs="Courier New" w:ascii="Courier New" w:hAnsi="Courier New"/>
+          <w:color w:val="CE181E"/>
+          <w:sz w:val="16"/>
+          <w:szCs w:val="16"/>
+        </w:rPr>
+        <w:t>B[oddIndex] = A[i];</w:t>
+      </w:r>
+    </w:p>
+    <w:p>
+      <w:pPr>
+        <w:pStyle w:val="Normal"/>
+        <w:widowControl w:val="false"/>
+        <w:spacing w:lineRule="auto" w:line="240"/>
+        <w:rPr>
+          <w:rFonts w:ascii="Courier New" w:hAnsi="Courier New"/>
+          <w:color w:val="CE181E"/>
+          <w:sz w:val="16"/>
+          <w:szCs w:val="16"/>
+        </w:rPr>
+      </w:pPr>
+      <w:r>
+        <w:rPr>
+          <w:rFonts w:eastAsia="Courier New" w:cs="Courier New" w:ascii="Courier New" w:hAnsi="Courier New"/>
+          <w:color w:val="CE181E"/>
+          <w:sz w:val="16"/>
+          <w:szCs w:val="16"/>
+        </w:rPr>
+        <w:t xml:space="preserve">            </w:t>
+      </w:r>
+      <w:r>
+        <w:rPr>
+          <w:rFonts w:eastAsia="Courier New" w:cs="Courier New" w:ascii="Courier New" w:hAnsi="Courier New"/>
+          <w:color w:val="CE181E"/>
+          <w:sz w:val="16"/>
+          <w:szCs w:val="16"/>
+        </w:rPr>
+        <w:t>oddIndex++;</w:t>
+      </w:r>
+    </w:p>
+    <w:p>
+      <w:pPr>
+        <w:pStyle w:val="Normal"/>
+        <w:widowControl w:val="false"/>
+        <w:spacing w:lineRule="auto" w:line="240"/>
+        <w:rPr>
+          <w:rFonts w:ascii="Courier New" w:hAnsi="Courier New"/>
+          <w:color w:val="CE181E"/>
+          <w:sz w:val="16"/>
+          <w:szCs w:val="16"/>
+        </w:rPr>
+      </w:pPr>
+      <w:r>
+        <w:rPr>
+          <w:rFonts w:eastAsia="Courier New" w:cs="Courier New" w:ascii="Courier New" w:hAnsi="Courier New"/>
+          <w:color w:val="CE181E"/>
+          <w:sz w:val="16"/>
+          <w:szCs w:val="16"/>
+        </w:rPr>
+        <w:t xml:space="preserve">        </w:t>
+      </w:r>
+      <w:r>
+        <w:rPr>
+          <w:rFonts w:eastAsia="Courier New" w:cs="Courier New" w:ascii="Courier New" w:hAnsi="Courier New"/>
+          <w:color w:val="CE181E"/>
+          <w:sz w:val="16"/>
+          <w:szCs w:val="16"/>
+        </w:rPr>
+        <w:t>}</w:t>
+      </w:r>
+    </w:p>
+    <w:p>
+      <w:pPr>
+        <w:pStyle w:val="Normal"/>
+        <w:widowControl w:val="false"/>
+        <w:spacing w:lineRule="auto" w:line="240"/>
+        <w:rPr>
+          <w:rFonts w:ascii="Courier New" w:hAnsi="Courier New"/>
+          <w:color w:val="CE181E"/>
+          <w:sz w:val="16"/>
+          <w:szCs w:val="16"/>
+        </w:rPr>
+      </w:pPr>
+      <w:r>
+        <w:rPr>
+          <w:rFonts w:eastAsia="Courier New" w:cs="Courier New" w:ascii="Courier New" w:hAnsi="Courier New"/>
+          <w:color w:val="CE181E"/>
+          <w:sz w:val="16"/>
+          <w:szCs w:val="16"/>
+        </w:rPr>
+        <w:t xml:space="preserve">    </w:t>
+      </w:r>
+      <w:r>
+        <w:rPr>
+          <w:rFonts w:eastAsia="Courier New" w:cs="Courier New" w:ascii="Courier New" w:hAnsi="Courier New"/>
+          <w:color w:val="CE181E"/>
+          <w:sz w:val="16"/>
+          <w:szCs w:val="16"/>
+        </w:rPr>
+        <w:t>}</w:t>
+      </w:r>
+    </w:p>
+    <w:p>
+      <w:pPr>
+        <w:pStyle w:val="Normal"/>
+        <w:widowControl w:val="false"/>
+        <w:spacing w:lineRule="auto" w:line="240"/>
+        <w:rPr>
+          <w:rFonts w:ascii="Courier New" w:hAnsi="Courier New"/>
+          <w:sz w:val="16"/>
+          <w:szCs w:val="16"/>
+        </w:rPr>
+      </w:pPr>
+      <w:r>
+        <w:rPr>
+          <w:rFonts w:eastAsia="Courier New" w:cs="Courier New" w:ascii="Courier New" w:hAnsi="Courier New"/>
+          <w:sz w:val="16"/>
+          <w:szCs w:val="16"/>
         </w:rPr>
         <w:t>}</w:t>
       </w:r>
@@ -5778,10 +7292,18 @@
         <w:widowControl w:val="false"/>
         <w:spacing w:lineRule="auto" w:line="240" w:before="0" w:after="0"/>
         <w:ind w:left="0" w:hanging="0"/>
-        <w:rPr/>
-      </w:pPr>
-      <w:r>
-        <w:rPr/>
+        <w:rPr>
+          <w:rFonts w:ascii="Courier New" w:hAnsi="Courier New"/>
+          <w:sz w:val="16"/>
+          <w:szCs w:val="16"/>
+        </w:rPr>
+      </w:pPr>
+      <w:r>
+        <w:rPr>
+          <w:rFonts w:ascii="Courier New" w:hAnsi="Courier New"/>
+          <w:sz w:val="16"/>
+          <w:szCs w:val="16"/>
+        </w:rPr>
       </w:r>
     </w:p>
     <w:p>
@@ -5826,10 +7348,88 @@
         <w:pStyle w:val="Normal"/>
         <w:spacing w:lineRule="auto" w:line="240"/>
         <w:ind w:left="0" w:hanging="0"/>
-        <w:rPr/>
-      </w:pPr>
-      <w:r>
-        <w:rPr/>
+        <w:rPr>
+          <w:color w:val="CE181E"/>
+        </w:rPr>
+      </w:pPr>
+      <w:r>
+        <w:rPr>
+          <w:color w:val="CE181E"/>
+        </w:rPr>
+        <w:t>For an array of size 10000 with roughly equal number of odds and evens, my parallel and serial implementations have the following run times:</w:t>
+      </w:r>
+    </w:p>
+    <w:p>
+      <w:pPr>
+        <w:pStyle w:val="Normal"/>
+        <w:spacing w:lineRule="auto" w:line="240"/>
+        <w:ind w:left="0" w:hanging="0"/>
+        <w:rPr>
+          <w:color w:val="CE181E"/>
+        </w:rPr>
+      </w:pPr>
+      <w:r>
+        <w:rPr>
+          <w:color w:val="CE181E"/>
+        </w:rPr>
+      </w:r>
+    </w:p>
+    <w:p>
+      <w:pPr>
+        <w:pStyle w:val="Normal"/>
+        <w:spacing w:lineRule="auto" w:line="240"/>
+        <w:ind w:left="720" w:hanging="0"/>
+        <w:rPr>
+          <w:color w:val="CE181E"/>
+        </w:rPr>
+      </w:pPr>
+      <w:r>
+        <w:rPr>
+          <w:color w:val="CE181E"/>
+        </w:rPr>
+        <w:t xml:space="preserve">Parallel run time: 37 </w:t>
+      </w:r>
+      <w:r>
+        <w:rPr>
+          <w:rFonts w:eastAsia="Arial" w:cs="Arial" w:ascii="DejaVu Sans" w:hAnsi="DejaVu Sans"/>
+          <w:color w:val="CE181E"/>
+        </w:rPr>
+        <w:t>μ</w:t>
+      </w:r>
+      <w:r>
+        <w:rPr>
+          <w:color w:val="CE181E"/>
+        </w:rPr>
+        <w:t>s</w:t>
+      </w:r>
+    </w:p>
+    <w:p>
+      <w:pPr>
+        <w:pStyle w:val="Normal"/>
+        <w:spacing w:lineRule="auto" w:line="240"/>
+        <w:ind w:left="720" w:hanging="0"/>
+        <w:rPr>
+          <w:color w:val="CE181E"/>
+        </w:rPr>
+      </w:pPr>
+      <w:r>
+        <w:rPr>
+          <w:color w:val="CE181E"/>
+        </w:rPr>
+        <w:t xml:space="preserve">Serial run time: 108 </w:t>
+      </w:r>
+      <w:r>
+        <w:rPr>
+          <w:rFonts w:eastAsia="Arial" w:cs="Arial" w:ascii="DejaVu Sans" w:hAnsi="DejaVu Sans"/>
+          <w:color w:val="CE181E"/>
+        </w:rPr>
+        <w:t>μ</w:t>
+      </w:r>
+      <w:r>
+        <w:rPr>
+          <w:color w:val="CE181E"/>
+        </w:rPr>
+        <w:t>s</w:t>
       </w:r>
     </w:p>
     <w:sectPr>
@@ -5960,6 +7560,152 @@
   <w:abstractNum w:abstractNumId="2">
     <w:lvl w:ilvl="0">
       <w:start w:val="1"/>
+      <w:numFmt w:val="bullet"/>
+      <w:lvlText w:val=""/>
+      <w:lvlJc w:val="left"/>
+      <w:pPr>
+        <w:tabs>
+          <w:tab w:val="num" w:pos="776"/>
+        </w:tabs>
+        <w:ind w:left="776" w:hanging="360"/>
+      </w:pPr>
+      <w:rPr>
+        <w:rFonts w:ascii="Symbol" w:hAnsi="Symbol" w:cs="Symbol" w:hint="default"/>
+        <w:rFonts w:cs="OpenSymbol"/>
+      </w:rPr>
+    </w:lvl>
+    <w:lvl w:ilvl="1">
+      <w:start w:val="1"/>
+      <w:numFmt w:val="bullet"/>
+      <w:lvlText w:val="◦"/>
+      <w:lvlJc w:val="left"/>
+      <w:pPr>
+        <w:tabs>
+          <w:tab w:val="num" w:pos="1136"/>
+        </w:tabs>
+        <w:ind w:left="1136" w:hanging="360"/>
+      </w:pPr>
+      <w:rPr>
+        <w:rFonts w:ascii="OpenSymbol" w:hAnsi="OpenSymbol" w:cs="OpenSymbol" w:hint="default"/>
+        <w:rFonts w:cs="OpenSymbol"/>
+      </w:rPr>
+    </w:lvl>
+    <w:lvl w:ilvl="2">
+      <w:start w:val="1"/>
+      <w:numFmt w:val="bullet"/>
+      <w:lvlText w:val="▪"/>
+      <w:lvlJc w:val="left"/>
+      <w:pPr>
+        <w:tabs>
+          <w:tab w:val="num" w:pos="1496"/>
+        </w:tabs>
+        <w:ind w:left="1496" w:hanging="360"/>
+      </w:pPr>
+      <w:rPr>
+        <w:rFonts w:ascii="OpenSymbol" w:hAnsi="OpenSymbol" w:cs="OpenSymbol" w:hint="default"/>
+        <w:rFonts w:cs="OpenSymbol"/>
+      </w:rPr>
+    </w:lvl>
+    <w:lvl w:ilvl="3">
+      <w:start w:val="1"/>
+      <w:numFmt w:val="bullet"/>
+      <w:lvlText w:val=""/>
+      <w:lvlJc w:val="left"/>
+      <w:pPr>
+        <w:tabs>
+          <w:tab w:val="num" w:pos="1856"/>
+        </w:tabs>
+        <w:ind w:left="1856" w:hanging="360"/>
+      </w:pPr>
+      <w:rPr>
+        <w:rFonts w:ascii="Symbol" w:hAnsi="Symbol" w:cs="Symbol" w:hint="default"/>
+        <w:rFonts w:cs="OpenSymbol"/>
+      </w:rPr>
+    </w:lvl>
+    <w:lvl w:ilvl="4">
+      <w:start w:val="1"/>
+      <w:numFmt w:val="bullet"/>
+      <w:lvlText w:val="◦"/>
+      <w:lvlJc w:val="left"/>
+      <w:pPr>
+        <w:tabs>
+          <w:tab w:val="num" w:pos="2216"/>
+        </w:tabs>
+        <w:ind w:left="2216" w:hanging="360"/>
+      </w:pPr>
+      <w:rPr>
+        <w:rFonts w:ascii="OpenSymbol" w:hAnsi="OpenSymbol" w:cs="OpenSymbol" w:hint="default"/>
+        <w:rFonts w:cs="OpenSymbol"/>
+      </w:rPr>
+    </w:lvl>
+    <w:lvl w:ilvl="5">
+      <w:start w:val="1"/>
+      <w:numFmt w:val="bullet"/>
+      <w:lvlText w:val="▪"/>
+      <w:lvlJc w:val="left"/>
+      <w:pPr>
+        <w:tabs>
+          <w:tab w:val="num" w:pos="2576"/>
+        </w:tabs>
+        <w:ind w:left="2576" w:hanging="360"/>
+      </w:pPr>
+      <w:rPr>
+        <w:rFonts w:ascii="OpenSymbol" w:hAnsi="OpenSymbol" w:cs="OpenSymbol" w:hint="default"/>
+        <w:rFonts w:cs="OpenSymbol"/>
+      </w:rPr>
+    </w:lvl>
+    <w:lvl w:ilvl="6">
+      <w:start w:val="1"/>
+      <w:numFmt w:val="bullet"/>
+      <w:lvlText w:val=""/>
+      <w:lvlJc w:val="left"/>
+      <w:pPr>
+        <w:tabs>
+          <w:tab w:val="num" w:pos="2936"/>
+        </w:tabs>
+        <w:ind w:left="2936" w:hanging="360"/>
+      </w:pPr>
+      <w:rPr>
+        <w:rFonts w:ascii="Symbol" w:hAnsi="Symbol" w:cs="Symbol" w:hint="default"/>
+        <w:rFonts w:cs="OpenSymbol"/>
+      </w:rPr>
+    </w:lvl>
+    <w:lvl w:ilvl="7">
+      <w:start w:val="1"/>
+      <w:numFmt w:val="bullet"/>
+      <w:lvlText w:val="◦"/>
+      <w:lvlJc w:val="left"/>
+      <w:pPr>
+        <w:tabs>
+          <w:tab w:val="num" w:pos="3296"/>
+        </w:tabs>
+        <w:ind w:left="3296" w:hanging="360"/>
+      </w:pPr>
+      <w:rPr>
+        <w:rFonts w:ascii="OpenSymbol" w:hAnsi="OpenSymbol" w:cs="OpenSymbol" w:hint="default"/>
+        <w:rFonts w:cs="OpenSymbol"/>
+      </w:rPr>
+    </w:lvl>
+    <w:lvl w:ilvl="8">
+      <w:start w:val="1"/>
+      <w:numFmt w:val="bullet"/>
+      <w:lvlText w:val="▪"/>
+      <w:lvlJc w:val="left"/>
+      <w:pPr>
+        <w:tabs>
+          <w:tab w:val="num" w:pos="3656"/>
+        </w:tabs>
+        <w:ind w:left="3656" w:hanging="360"/>
+      </w:pPr>
+      <w:rPr>
+        <w:rFonts w:ascii="OpenSymbol" w:hAnsi="OpenSymbol" w:cs="OpenSymbol" w:hint="default"/>
+        <w:rFonts w:cs="OpenSymbol"/>
+      </w:rPr>
+    </w:lvl>
+  </w:abstractNum>
+  <w:abstractNum w:abstractNumId="3">
+    <w:lvl w:ilvl="0">
+      <w:start w:val="1"/>
       <w:numFmt w:val="none"/>
       <w:suff w:val="nothing"/>
       <w:lvlText w:val=""/>
@@ -6054,6 +7800,9 @@
   </w:num>
   <w:num w:numId="2">
     <w:abstractNumId w:val="2"/>
+  </w:num>
+  <w:num w:numId="3">
+    <w:abstractNumId w:val="3"/>
   </w:num>
 </w:numbering>
 </file>
@@ -6333,6 +8082,13 @@
       <w:u w:val="none"/>
     </w:rPr>
   </w:style>
+  <w:style w:type="character" w:styleId="Bullets">
+    <w:name w:val="Bullets"/>
+    <w:qFormat/>
+    <w:rPr>
+      <w:rFonts w:ascii="OpenSymbol" w:hAnsi="OpenSymbol" w:eastAsia="OpenSymbol" w:cs="OpenSymbol"/>
+    </w:rPr>
+  </w:style>
   <w:style w:type="paragraph" w:styleId="Heading">
     <w:name w:val="Heading"/>
     <w:basedOn w:val="Normal"/>
@@ -6452,6 +8208,28 @@
       <w:rFonts w:ascii="Liberation Mono" w:hAnsi="Liberation Mono" w:eastAsia="DejaVu Sans Mono" w:cs="Liberation Mono"/>
       <w:sz w:val="20"/>
       <w:szCs w:val="20"/>
+    </w:rPr>
+  </w:style>
+  <w:style w:type="paragraph" w:styleId="TableContents">
+    <w:name w:val="Table Contents"/>
+    <w:basedOn w:val="Normal"/>
+    <w:qFormat/>
+    <w:pPr>
+      <w:suppressLineNumbers/>
+    </w:pPr>
+    <w:rPr/>
+  </w:style>
+  <w:style w:type="paragraph" w:styleId="TableHeading">
+    <w:name w:val="Table Heading"/>
+    <w:basedOn w:val="TableContents"/>
+    <w:qFormat/>
+    <w:pPr>
+      <w:suppressLineNumbers/>
+      <w:jc w:val="center"/>
+    </w:pPr>
+    <w:rPr>
+      <w:b/>
+      <w:bCs/>
     </w:rPr>
   </w:style>
   <w:style w:type="table" w:default="1" w:styleId="TableNormal">

</xml_diff>